<commit_message>
Saving progress on project report
</commit_message>
<xml_diff>
--- a/Project Report.docx
+++ b/Project Report.docx
@@ -136,12 +136,37 @@
           <w:szCs w:val="28"/>
         </w:rPr>
       </w:pPr>
+      <w:proofErr w:type="spellStart"/>
       <w:r>
         <w:rPr>
           <w:sz w:val="28"/>
           <w:szCs w:val="28"/>
         </w:rPr>
-        <w:t xml:space="preserve">Meghaksh Brahmbhatt | </w:t>
+        <w:t>Meghaksh</w:t>
+      </w:r>
+      <w:proofErr w:type="spellEnd"/>
+      <w:r>
+        <w:rPr>
+          <w:sz w:val="28"/>
+          <w:szCs w:val="28"/>
+        </w:rPr>
+        <w:t xml:space="preserve"> </w:t>
+      </w:r>
+      <w:proofErr w:type="spellStart"/>
+      <w:r>
+        <w:rPr>
+          <w:sz w:val="28"/>
+          <w:szCs w:val="28"/>
+        </w:rPr>
+        <w:t>Brahmbhatt</w:t>
+      </w:r>
+      <w:proofErr w:type="spellEnd"/>
+      <w:r>
+        <w:rPr>
+          <w:sz w:val="28"/>
+          <w:szCs w:val="28"/>
+        </w:rPr>
+        <w:t xml:space="preserve"> | </w:t>
       </w:r>
       <w:r>
         <w:rPr>
@@ -216,6 +241,13 @@
     </w:p>
     <w:sdt>
       <w:sdtPr>
+        <w:rPr>
+          <w:rFonts w:asciiTheme="minorHAnsi" w:eastAsiaTheme="minorHAnsi" w:hAnsiTheme="minorHAnsi" w:cstheme="minorBidi"/>
+          <w:color w:val="auto"/>
+          <w:sz w:val="22"/>
+          <w:szCs w:val="22"/>
+          <w:lang w:val="en-IN"/>
+        </w:rPr>
         <w:id w:val="2127952955"/>
         <w:docPartObj>
           <w:docPartGallery w:val="Table of Contents"/>
@@ -224,14 +256,9 @@
       </w:sdtPr>
       <w:sdtEndPr>
         <w:rPr>
-          <w:rFonts w:asciiTheme="minorHAnsi" w:eastAsiaTheme="minorHAnsi" w:hAnsiTheme="minorHAnsi" w:cstheme="minorBidi"/>
           <w:b/>
           <w:bCs/>
           <w:noProof/>
-          <w:color w:val="auto"/>
-          <w:sz w:val="22"/>
-          <w:szCs w:val="22"/>
-          <w:lang w:val="en-IN"/>
         </w:rPr>
       </w:sdtEndPr>
       <w:sdtContent>
@@ -264,7 +291,7 @@
           <w:r>
             <w:fldChar w:fldCharType="separate"/>
           </w:r>
-          <w:hyperlink w:anchor="_Toc100241320" w:history="1">
+          <w:hyperlink w:anchor="_Toc100672767" w:history="1">
             <w:r>
               <w:rPr>
                 <w:rStyle w:val="Hyperlink"/>
@@ -291,7 +318,7 @@
                 <w:noProof/>
                 <w:webHidden/>
               </w:rPr>
-              <w:instrText xml:space="preserve"> PAGEREF _Toc100241320 \h </w:instrText>
+              <w:instrText xml:space="preserve"> PAGEREF _Toc100672767 \h </w:instrText>
             </w:r>
             <w:r>
               <w:rPr>
@@ -334,7 +361,7 @@
               <w:lang w:eastAsia="en-IN"/>
             </w:rPr>
           </w:pPr>
-          <w:hyperlink w:anchor="_Toc100241321" w:history="1">
+          <w:hyperlink w:anchor="_Toc100672768" w:history="1">
             <w:r>
               <w:rPr>
                 <w:rStyle w:val="Hyperlink"/>
@@ -361,7 +388,7 @@
                 <w:noProof/>
                 <w:webHidden/>
               </w:rPr>
-              <w:instrText xml:space="preserve"> PAGEREF _Toc100241321 \h </w:instrText>
+              <w:instrText xml:space="preserve"> PAGEREF _Toc100672768 \h </w:instrText>
             </w:r>
             <w:r>
               <w:rPr>
@@ -404,7 +431,7 @@
               <w:lang w:eastAsia="en-IN"/>
             </w:rPr>
           </w:pPr>
-          <w:hyperlink w:anchor="_Toc100241322" w:history="1">
+          <w:hyperlink w:anchor="_Toc100672769" w:history="1">
             <w:r>
               <w:rPr>
                 <w:rStyle w:val="Hyperlink"/>
@@ -431,7 +458,7 @@
                 <w:noProof/>
                 <w:webHidden/>
               </w:rPr>
-              <w:instrText xml:space="preserve"> PAGEREF _Toc100241322 \h </w:instrText>
+              <w:instrText xml:space="preserve"> PAGEREF _Toc100672769 \h </w:instrText>
             </w:r>
             <w:r>
               <w:rPr>
@@ -474,7 +501,7 @@
               <w:lang w:eastAsia="en-IN"/>
             </w:rPr>
           </w:pPr>
-          <w:hyperlink w:anchor="_Toc100241323" w:history="1">
+          <w:hyperlink w:anchor="_Toc100672770" w:history="1">
             <w:r>
               <w:rPr>
                 <w:rStyle w:val="Hyperlink"/>
@@ -501,7 +528,7 @@
                 <w:noProof/>
                 <w:webHidden/>
               </w:rPr>
-              <w:instrText xml:space="preserve"> PAGEREF _Toc100241323 \h </w:instrText>
+              <w:instrText xml:space="preserve"> PAGEREF _Toc100672770 \h </w:instrText>
             </w:r>
             <w:r>
               <w:rPr>
@@ -521,7 +548,7 @@
                 <w:noProof/>
                 <w:webHidden/>
               </w:rPr>
-              <w:t>4</w:t>
+              <w:t>5</w:t>
             </w:r>
             <w:r>
               <w:rPr>
@@ -544,7 +571,7 @@
               <w:lang w:eastAsia="en-IN"/>
             </w:rPr>
           </w:pPr>
-          <w:hyperlink w:anchor="_Toc100241324" w:history="1">
+          <w:hyperlink w:anchor="_Toc100672771" w:history="1">
             <w:r>
               <w:rPr>
                 <w:rStyle w:val="Hyperlink"/>
@@ -571,7 +598,7 @@
                 <w:noProof/>
                 <w:webHidden/>
               </w:rPr>
-              <w:instrText xml:space="preserve"> PAGEREF _Toc100241324 \h </w:instrText>
+              <w:instrText xml:space="preserve"> PAGEREF _Toc100672771 \h </w:instrText>
             </w:r>
             <w:r>
               <w:rPr>
@@ -591,7 +618,7 @@
                 <w:noProof/>
                 <w:webHidden/>
               </w:rPr>
-              <w:t>4</w:t>
+              <w:t>6</w:t>
             </w:r>
             <w:r>
               <w:rPr>
@@ -614,7 +641,7 @@
               <w:lang w:eastAsia="en-IN"/>
             </w:rPr>
           </w:pPr>
-          <w:hyperlink w:anchor="_Toc100241325" w:history="1">
+          <w:hyperlink w:anchor="_Toc100672772" w:history="1">
             <w:r>
               <w:rPr>
                 <w:rStyle w:val="Hyperlink"/>
@@ -641,7 +668,7 @@
                 <w:noProof/>
                 <w:webHidden/>
               </w:rPr>
-              <w:instrText xml:space="preserve"> PAGEREF _Toc100241325 \h </w:instrText>
+              <w:instrText xml:space="preserve"> PAGEREF _Toc100672772 \h </w:instrText>
             </w:r>
             <w:r>
               <w:rPr>
@@ -661,7 +688,7 @@
                 <w:noProof/>
                 <w:webHidden/>
               </w:rPr>
-              <w:t>4</w:t>
+              <w:t>6</w:t>
             </w:r>
             <w:r>
               <w:rPr>
@@ -684,7 +711,7 @@
               <w:lang w:eastAsia="en-IN"/>
             </w:rPr>
           </w:pPr>
-          <w:hyperlink w:anchor="_Toc100241326" w:history="1">
+          <w:hyperlink w:anchor="_Toc100672773" w:history="1">
             <w:r>
               <w:rPr>
                 <w:rStyle w:val="Hyperlink"/>
@@ -711,7 +738,7 @@
                 <w:noProof/>
                 <w:webHidden/>
               </w:rPr>
-              <w:instrText xml:space="preserve"> PAGEREF _Toc100241326 \h </w:instrText>
+              <w:instrText xml:space="preserve"> PAGEREF _Toc100672773 \h </w:instrText>
             </w:r>
             <w:r>
               <w:rPr>
@@ -731,7 +758,7 @@
                 <w:noProof/>
                 <w:webHidden/>
               </w:rPr>
-              <w:t>4</w:t>
+              <w:t>7</w:t>
             </w:r>
             <w:r>
               <w:rPr>
@@ -754,7 +781,7 @@
               <w:lang w:eastAsia="en-IN"/>
             </w:rPr>
           </w:pPr>
-          <w:hyperlink w:anchor="_Toc100241327" w:history="1">
+          <w:hyperlink w:anchor="_Toc100672774" w:history="1">
             <w:r>
               <w:rPr>
                 <w:rStyle w:val="Hyperlink"/>
@@ -781,7 +808,7 @@
                 <w:noProof/>
                 <w:webHidden/>
               </w:rPr>
-              <w:instrText xml:space="preserve"> PAGEREF _Toc100241327 \h </w:instrText>
+              <w:instrText xml:space="preserve"> PAGEREF _Toc100672774 \h </w:instrText>
             </w:r>
             <w:r>
               <w:rPr>
@@ -801,7 +828,7 @@
                 <w:noProof/>
                 <w:webHidden/>
               </w:rPr>
-              <w:t>4</w:t>
+              <w:t>7</w:t>
             </w:r>
             <w:r>
               <w:rPr>
@@ -824,7 +851,7 @@
               <w:lang w:eastAsia="en-IN"/>
             </w:rPr>
           </w:pPr>
-          <w:hyperlink w:anchor="_Toc100241328" w:history="1">
+          <w:hyperlink w:anchor="_Toc100672775" w:history="1">
             <w:r>
               <w:rPr>
                 <w:rStyle w:val="Hyperlink"/>
@@ -851,7 +878,7 @@
                 <w:noProof/>
                 <w:webHidden/>
               </w:rPr>
-              <w:instrText xml:space="preserve"> PAGEREF _Toc100241328 \h </w:instrText>
+              <w:instrText xml:space="preserve"> PAGEREF _Toc100672775 \h </w:instrText>
             </w:r>
             <w:r>
               <w:rPr>
@@ -871,7 +898,7 @@
                 <w:noProof/>
                 <w:webHidden/>
               </w:rPr>
-              <w:t>4</w:t>
+              <w:t>8</w:t>
             </w:r>
             <w:r>
               <w:rPr>
@@ -894,7 +921,7 @@
               <w:lang w:eastAsia="en-IN"/>
             </w:rPr>
           </w:pPr>
-          <w:hyperlink w:anchor="_Toc100241329" w:history="1">
+          <w:hyperlink w:anchor="_Toc100672776" w:history="1">
             <w:r>
               <w:rPr>
                 <w:rStyle w:val="Hyperlink"/>
@@ -921,7 +948,7 @@
                 <w:noProof/>
                 <w:webHidden/>
               </w:rPr>
-              <w:instrText xml:space="preserve"> PAGEREF _Toc100241329 \h </w:instrText>
+              <w:instrText xml:space="preserve"> PAGEREF _Toc100672776 \h </w:instrText>
             </w:r>
             <w:r>
               <w:rPr>
@@ -941,7 +968,7 @@
                 <w:noProof/>
                 <w:webHidden/>
               </w:rPr>
-              <w:t>4</w:t>
+              <w:t>8</w:t>
             </w:r>
             <w:r>
               <w:rPr>
@@ -964,7 +991,7 @@
               <w:lang w:eastAsia="en-IN"/>
             </w:rPr>
           </w:pPr>
-          <w:hyperlink w:anchor="_Toc100241330" w:history="1">
+          <w:hyperlink w:anchor="_Toc100672777" w:history="1">
             <w:r>
               <w:rPr>
                 <w:rStyle w:val="Hyperlink"/>
@@ -991,7 +1018,7 @@
                 <w:noProof/>
                 <w:webHidden/>
               </w:rPr>
-              <w:instrText xml:space="preserve"> PAGEREF _Toc100241330 \h </w:instrText>
+              <w:instrText xml:space="preserve"> PAGEREF _Toc100672777 \h </w:instrText>
             </w:r>
             <w:r>
               <w:rPr>
@@ -1011,7 +1038,7 @@
                 <w:noProof/>
                 <w:webHidden/>
               </w:rPr>
-              <w:t>4</w:t>
+              <w:t>9</w:t>
             </w:r>
             <w:r>
               <w:rPr>
@@ -1034,7 +1061,7 @@
               <w:lang w:eastAsia="en-IN"/>
             </w:rPr>
           </w:pPr>
-          <w:hyperlink w:anchor="_Toc100241331" w:history="1">
+          <w:hyperlink w:anchor="_Toc100672778" w:history="1">
             <w:r>
               <w:rPr>
                 <w:rStyle w:val="Hyperlink"/>
@@ -1061,7 +1088,7 @@
                 <w:noProof/>
                 <w:webHidden/>
               </w:rPr>
-              <w:instrText xml:space="preserve"> PAGEREF _Toc100241331 \h </w:instrText>
+              <w:instrText xml:space="preserve"> PAGEREF _Toc100672778 \h </w:instrText>
             </w:r>
             <w:r>
               <w:rPr>
@@ -1081,7 +1108,7 @@
                 <w:noProof/>
                 <w:webHidden/>
               </w:rPr>
-              <w:t>4</w:t>
+              <w:t>9</w:t>
             </w:r>
             <w:r>
               <w:rPr>
@@ -1104,7 +1131,7 @@
               <w:lang w:eastAsia="en-IN"/>
             </w:rPr>
           </w:pPr>
-          <w:hyperlink w:anchor="_Toc100241332" w:history="1">
+          <w:hyperlink w:anchor="_Toc100672779" w:history="1">
             <w:r>
               <w:rPr>
                 <w:rStyle w:val="Hyperlink"/>
@@ -1131,7 +1158,7 @@
                 <w:noProof/>
                 <w:webHidden/>
               </w:rPr>
-              <w:instrText xml:space="preserve"> PAGEREF _Toc100241332 \h </w:instrText>
+              <w:instrText xml:space="preserve"> PAGEREF _Toc100672779 \h </w:instrText>
             </w:r>
             <w:r>
               <w:rPr>
@@ -1151,7 +1178,7 @@
                 <w:noProof/>
                 <w:webHidden/>
               </w:rPr>
-              <w:t>4</w:t>
+              <w:t>10</w:t>
             </w:r>
             <w:r>
               <w:rPr>
@@ -1174,7 +1201,7 @@
               <w:lang w:eastAsia="en-IN"/>
             </w:rPr>
           </w:pPr>
-          <w:hyperlink w:anchor="_Toc100241333" w:history="1">
+          <w:hyperlink w:anchor="_Toc100672780" w:history="1">
             <w:r>
               <w:rPr>
                 <w:rStyle w:val="Hyperlink"/>
@@ -1201,7 +1228,7 @@
                 <w:noProof/>
                 <w:webHidden/>
               </w:rPr>
-              <w:instrText xml:space="preserve"> PAGEREF _Toc100241333 \h </w:instrText>
+              <w:instrText xml:space="preserve"> PAGEREF _Toc100672780 \h </w:instrText>
             </w:r>
             <w:r>
               <w:rPr>
@@ -1221,7 +1248,7 @@
                 <w:noProof/>
                 <w:webHidden/>
               </w:rPr>
-              <w:t>4</w:t>
+              <w:t>10</w:t>
             </w:r>
             <w:r>
               <w:rPr>
@@ -1244,7 +1271,7 @@
               <w:lang w:eastAsia="en-IN"/>
             </w:rPr>
           </w:pPr>
-          <w:hyperlink w:anchor="_Toc100241334" w:history="1">
+          <w:hyperlink w:anchor="_Toc100672781" w:history="1">
             <w:r>
               <w:rPr>
                 <w:rStyle w:val="Hyperlink"/>
@@ -1271,7 +1298,7 @@
                 <w:noProof/>
                 <w:webHidden/>
               </w:rPr>
-              <w:instrText xml:space="preserve"> PAGEREF _Toc100241334 \h </w:instrText>
+              <w:instrText xml:space="preserve"> PAGEREF _Toc100672781 \h </w:instrText>
             </w:r>
             <w:r>
               <w:rPr>
@@ -1291,7 +1318,7 @@
                 <w:noProof/>
                 <w:webHidden/>
               </w:rPr>
-              <w:t>4</w:t>
+              <w:t>11</w:t>
             </w:r>
             <w:r>
               <w:rPr>
@@ -1314,7 +1341,7 @@
               <w:lang w:eastAsia="en-IN"/>
             </w:rPr>
           </w:pPr>
-          <w:hyperlink w:anchor="_Toc100241335" w:history="1">
+          <w:hyperlink w:anchor="_Toc100672782" w:history="1">
             <w:r>
               <w:rPr>
                 <w:rStyle w:val="Hyperlink"/>
@@ -1341,7 +1368,7 @@
                 <w:noProof/>
                 <w:webHidden/>
               </w:rPr>
-              <w:instrText xml:space="preserve"> PAGEREF _Toc100241335 \h </w:instrText>
+              <w:instrText xml:space="preserve"> PAGEREF _Toc100672782 \h </w:instrText>
             </w:r>
             <w:r>
               <w:rPr>
@@ -1361,7 +1388,7 @@
                 <w:noProof/>
                 <w:webHidden/>
               </w:rPr>
-              <w:t>4</w:t>
+              <w:t>12</w:t>
             </w:r>
             <w:r>
               <w:rPr>
@@ -1384,7 +1411,7 @@
               <w:lang w:eastAsia="en-IN"/>
             </w:rPr>
           </w:pPr>
-          <w:hyperlink w:anchor="_Toc100241336" w:history="1">
+          <w:hyperlink w:anchor="_Toc100672783" w:history="1">
             <w:r>
               <w:rPr>
                 <w:rStyle w:val="Hyperlink"/>
@@ -1411,7 +1438,7 @@
                 <w:noProof/>
                 <w:webHidden/>
               </w:rPr>
-              <w:instrText xml:space="preserve"> PAGEREF _Toc100241336 \h </w:instrText>
+              <w:instrText xml:space="preserve"> PAGEREF _Toc100672783 \h </w:instrText>
             </w:r>
             <w:r>
               <w:rPr>
@@ -1431,7 +1458,7 @@
                 <w:noProof/>
                 <w:webHidden/>
               </w:rPr>
-              <w:t>4</w:t>
+              <w:t>13</w:t>
             </w:r>
             <w:r>
               <w:rPr>
@@ -1454,7 +1481,7 @@
               <w:lang w:eastAsia="en-IN"/>
             </w:rPr>
           </w:pPr>
-          <w:hyperlink w:anchor="_Toc100241337" w:history="1">
+          <w:hyperlink w:anchor="_Toc100672784" w:history="1">
             <w:r>
               <w:rPr>
                 <w:rStyle w:val="Hyperlink"/>
@@ -1481,7 +1508,7 @@
                 <w:noProof/>
                 <w:webHidden/>
               </w:rPr>
-              <w:instrText xml:space="preserve"> PAGEREF _Toc100241337 \h </w:instrText>
+              <w:instrText xml:space="preserve"> PAGEREF _Toc100672784 \h </w:instrText>
             </w:r>
             <w:r>
               <w:rPr>
@@ -1501,7 +1528,7 @@
                 <w:noProof/>
                 <w:webHidden/>
               </w:rPr>
-              <w:t>4</w:t>
+              <w:t>13</w:t>
             </w:r>
             <w:r>
               <w:rPr>
@@ -1524,13 +1551,13 @@
               <w:lang w:eastAsia="en-IN"/>
             </w:rPr>
           </w:pPr>
-          <w:hyperlink w:anchor="_Toc100241338" w:history="1">
+          <w:hyperlink w:anchor="_Toc100672785" w:history="1">
             <w:r>
               <w:rPr>
                 <w:rStyle w:val="Hyperlink"/>
                 <w:noProof/>
               </w:rPr>
-              <w:t>Forward Pass</w:t>
+              <w:t>Forward Propagation</w:t>
             </w:r>
             <w:r>
               <w:rPr>
@@ -1551,7 +1578,7 @@
                 <w:noProof/>
                 <w:webHidden/>
               </w:rPr>
-              <w:instrText xml:space="preserve"> PAGEREF _Toc100241338 \h </w:instrText>
+              <w:instrText xml:space="preserve"> PAGEREF _Toc100672785 \h </w:instrText>
             </w:r>
             <w:r>
               <w:rPr>
@@ -1571,7 +1598,7 @@
                 <w:noProof/>
                 <w:webHidden/>
               </w:rPr>
-              <w:t>5</w:t>
+              <w:t>13</w:t>
             </w:r>
             <w:r>
               <w:rPr>
@@ -1594,7 +1621,7 @@
               <w:lang w:eastAsia="en-IN"/>
             </w:rPr>
           </w:pPr>
-          <w:hyperlink w:anchor="_Toc100241339" w:history="1">
+          <w:hyperlink w:anchor="_Toc100672786" w:history="1">
             <w:r>
               <w:rPr>
                 <w:rStyle w:val="Hyperlink"/>
@@ -1621,7 +1648,7 @@
                 <w:noProof/>
                 <w:webHidden/>
               </w:rPr>
-              <w:instrText xml:space="preserve"> PAGEREF _Toc100241339 \h </w:instrText>
+              <w:instrText xml:space="preserve"> PAGEREF _Toc100672786 \h </w:instrText>
             </w:r>
             <w:r>
               <w:rPr>
@@ -1641,7 +1668,7 @@
                 <w:noProof/>
                 <w:webHidden/>
               </w:rPr>
-              <w:t>5</w:t>
+              <w:t>14</w:t>
             </w:r>
             <w:r>
               <w:rPr>
@@ -1664,13 +1691,13 @@
               <w:lang w:eastAsia="en-IN"/>
             </w:rPr>
           </w:pPr>
-          <w:hyperlink w:anchor="_Toc100241340" w:history="1">
+          <w:hyperlink w:anchor="_Toc100672787" w:history="1">
             <w:r>
               <w:rPr>
                 <w:rStyle w:val="Hyperlink"/>
                 <w:noProof/>
               </w:rPr>
-              <w:t>Backpropogation</w:t>
+              <w:t>Backpropagation</w:t>
             </w:r>
             <w:r>
               <w:rPr>
@@ -1691,7 +1718,7 @@
                 <w:noProof/>
                 <w:webHidden/>
               </w:rPr>
-              <w:instrText xml:space="preserve"> PAGEREF _Toc100241340 \h </w:instrText>
+              <w:instrText xml:space="preserve"> PAGEREF _Toc100672787 \h </w:instrText>
             </w:r>
             <w:r>
               <w:rPr>
@@ -1711,7 +1738,7 @@
                 <w:noProof/>
                 <w:webHidden/>
               </w:rPr>
-              <w:t>5</w:t>
+              <w:t>14</w:t>
             </w:r>
             <w:r>
               <w:rPr>
@@ -1734,7 +1761,7 @@
               <w:lang w:eastAsia="en-IN"/>
             </w:rPr>
           </w:pPr>
-          <w:hyperlink w:anchor="_Toc100241341" w:history="1">
+          <w:hyperlink w:anchor="_Toc100672788" w:history="1">
             <w:r>
               <w:rPr>
                 <w:rStyle w:val="Hyperlink"/>
@@ -1761,7 +1788,7 @@
                 <w:noProof/>
                 <w:webHidden/>
               </w:rPr>
-              <w:instrText xml:space="preserve"> PAGEREF _Toc100241341 \h </w:instrText>
+              <w:instrText xml:space="preserve"> PAGEREF _Toc100672788 \h </w:instrText>
             </w:r>
             <w:r>
               <w:rPr>
@@ -1781,7 +1808,7 @@
                 <w:noProof/>
                 <w:webHidden/>
               </w:rPr>
-              <w:t>5</w:t>
+              <w:t>16</w:t>
             </w:r>
             <w:r>
               <w:rPr>
@@ -1804,7 +1831,7 @@
               <w:lang w:eastAsia="en-IN"/>
             </w:rPr>
           </w:pPr>
-          <w:hyperlink w:anchor="_Toc100241342" w:history="1">
+          <w:hyperlink w:anchor="_Toc100672789" w:history="1">
             <w:r>
               <w:rPr>
                 <w:rStyle w:val="Hyperlink"/>
@@ -1831,7 +1858,7 @@
                 <w:noProof/>
                 <w:webHidden/>
               </w:rPr>
-              <w:instrText xml:space="preserve"> PAGEREF _Toc100241342 \h </w:instrText>
+              <w:instrText xml:space="preserve"> PAGEREF _Toc100672789 \h </w:instrText>
             </w:r>
             <w:r>
               <w:rPr>
@@ -1851,7 +1878,7 @@
                 <w:noProof/>
                 <w:webHidden/>
               </w:rPr>
-              <w:t>5</w:t>
+              <w:t>17</w:t>
             </w:r>
             <w:r>
               <w:rPr>
@@ -1874,7 +1901,7 @@
               <w:lang w:eastAsia="en-IN"/>
             </w:rPr>
           </w:pPr>
-          <w:hyperlink w:anchor="_Toc100241343" w:history="1">
+          <w:hyperlink w:anchor="_Toc100672790" w:history="1">
             <w:r>
               <w:rPr>
                 <w:rStyle w:val="Hyperlink"/>
@@ -1901,7 +1928,7 @@
                 <w:noProof/>
                 <w:webHidden/>
               </w:rPr>
-              <w:instrText xml:space="preserve"> PAGEREF _Toc100241343 \h </w:instrText>
+              <w:instrText xml:space="preserve"> PAGEREF _Toc100672790 \h </w:instrText>
             </w:r>
             <w:r>
               <w:rPr>
@@ -1921,7 +1948,7 @@
                 <w:noProof/>
                 <w:webHidden/>
               </w:rPr>
-              <w:t>5</w:t>
+              <w:t>18</w:t>
             </w:r>
             <w:r>
               <w:rPr>
@@ -1944,7 +1971,7 @@
               <w:lang w:eastAsia="en-IN"/>
             </w:rPr>
           </w:pPr>
-          <w:hyperlink w:anchor="_Toc100241344" w:history="1">
+          <w:hyperlink w:anchor="_Toc100672791" w:history="1">
             <w:r>
               <w:rPr>
                 <w:rStyle w:val="Hyperlink"/>
@@ -1971,7 +1998,7 @@
                 <w:noProof/>
                 <w:webHidden/>
               </w:rPr>
-              <w:instrText xml:space="preserve"> PAGEREF _Toc100241344 \h </w:instrText>
+              <w:instrText xml:space="preserve"> PAGEREF _Toc100672791 \h </w:instrText>
             </w:r>
             <w:r>
               <w:rPr>
@@ -1991,7 +2018,77 @@
                 <w:noProof/>
                 <w:webHidden/>
               </w:rPr>
-              <w:t>5</w:t>
+              <w:t>19</w:t>
+            </w:r>
+            <w:r>
+              <w:rPr>
+                <w:noProof/>
+                <w:webHidden/>
+              </w:rPr>
+              <w:fldChar w:fldCharType="end"/>
+            </w:r>
+          </w:hyperlink>
+        </w:p>
+        <w:p>
+          <w:pPr>
+            <w:pStyle w:val="TOC1"/>
+            <w:tabs>
+              <w:tab w:val="right" w:leader="dot" w:pos="9016"/>
+            </w:tabs>
+            <w:rPr>
+              <w:rFonts w:eastAsiaTheme="minorEastAsia"/>
+              <w:noProof/>
+              <w:lang w:eastAsia="en-IN"/>
+            </w:rPr>
+          </w:pPr>
+          <w:hyperlink w:anchor="_Toc100672792" w:history="1">
+            <w:r>
+              <w:rPr>
+                <w:rStyle w:val="Hyperlink"/>
+                <w:noProof/>
+              </w:rPr>
+              <w:t>References</w:t>
+            </w:r>
+            <w:r>
+              <w:rPr>
+                <w:noProof/>
+                <w:webHidden/>
+              </w:rPr>
+              <w:tab/>
+            </w:r>
+            <w:r>
+              <w:rPr>
+                <w:noProof/>
+                <w:webHidden/>
+              </w:rPr>
+              <w:fldChar w:fldCharType="begin"/>
+            </w:r>
+            <w:r>
+              <w:rPr>
+                <w:noProof/>
+                <w:webHidden/>
+              </w:rPr>
+              <w:instrText xml:space="preserve"> PAGEREF _Toc100672792 \h </w:instrText>
+            </w:r>
+            <w:r>
+              <w:rPr>
+                <w:noProof/>
+                <w:webHidden/>
+              </w:rPr>
+            </w:r>
+            <w:r>
+              <w:rPr>
+                <w:noProof/>
+                <w:webHidden/>
+              </w:rPr>
+              <w:fldChar w:fldCharType="separate"/>
+            </w:r>
+            <w:r>
+              <w:rPr>
+                <w:noProof/>
+                <w:webHidden/>
+              </w:rPr>
+              <w:t>19</w:t>
             </w:r>
             <w:r>
               <w:rPr>
@@ -2034,7 +2131,7 @@
         <w:pStyle w:val="Heading1"/>
         <w:jc w:val="both"/>
       </w:pPr>
-      <w:bookmarkStart w:id="0" w:name="_Toc100241320"/>
+      <w:bookmarkStart w:id="0" w:name="_Toc100672767"/>
       <w:r>
         <w:lastRenderedPageBreak/>
         <w:t>What is TV Script Generation Project?</w:t>
@@ -2074,7 +2171,7 @@
       <w:r>
         <w:t xml:space="preserve">: </w:t>
       </w:r>
-      <w:hyperlink r:id="rId6" w:history="1">
+      <w:hyperlink r:id="rId8" w:history="1">
         <w:r>
           <w:rPr>
             <w:rStyle w:val="Hyperlink"/>
@@ -2095,7 +2192,7 @@
       <w:r>
         <w:t xml:space="preserve">Seinfeld dataset from season 9. Dataset source: </w:t>
       </w:r>
-      <w:hyperlink r:id="rId7" w:history="1">
+      <w:hyperlink r:id="rId9" w:history="1">
         <w:r>
           <w:rPr>
             <w:rStyle w:val="Hyperlink"/>
@@ -2116,7 +2213,7 @@
       <w:r>
         <w:t xml:space="preserve">Seinfeld: </w:t>
       </w:r>
-      <w:hyperlink r:id="rId8" w:history="1">
+      <w:hyperlink r:id="rId10" w:history="1">
         <w:r>
           <w:rPr>
             <w:rStyle w:val="Hyperlink"/>
@@ -2135,7 +2232,7 @@
         <w:pStyle w:val="Heading2"/>
         <w:jc w:val="both"/>
       </w:pPr>
-      <w:bookmarkStart w:id="1" w:name="_Toc100241321"/>
+      <w:bookmarkStart w:id="1" w:name="_Toc100672768"/>
       <w:r>
         <w:t xml:space="preserve">Expected </w:t>
       </w:r>
@@ -2205,22 +2302,80 @@
             <w:pPr>
               <w:jc w:val="both"/>
             </w:pPr>
+            <w:proofErr w:type="spellStart"/>
             <w:r>
               <w:rPr>
                 <w:lang w:val="en-CA"/>
               </w:rPr>
-              <w:t>george: so, i was in the contrary.</w:t>
+              <w:t>george</w:t>
+            </w:r>
+            <w:proofErr w:type="spellEnd"/>
+            <w:r>
+              <w:rPr>
+                <w:lang w:val="en-CA"/>
+              </w:rPr>
+              <w:t xml:space="preserve">: so, </w:t>
+            </w:r>
+            <w:proofErr w:type="spellStart"/>
+            <w:r>
+              <w:rPr>
+                <w:lang w:val="en-CA"/>
+              </w:rPr>
+              <w:t>i</w:t>
+            </w:r>
+            <w:proofErr w:type="spellEnd"/>
+            <w:r>
+              <w:rPr>
+                <w:lang w:val="en-CA"/>
+              </w:rPr>
+              <w:t xml:space="preserve"> was in the contrary.</w:t>
             </w:r>
           </w:p>
           <w:p>
             <w:pPr>
               <w:jc w:val="both"/>
             </w:pPr>
+            <w:proofErr w:type="spellStart"/>
             <w:r>
               <w:rPr>
                 <w:lang w:val="en-CA"/>
               </w:rPr>
-              <w:t>george: so, i guess i was a woman, and the defendants was a good boy.</w:t>
+              <w:t>george</w:t>
+            </w:r>
+            <w:proofErr w:type="spellEnd"/>
+            <w:r>
+              <w:rPr>
+                <w:lang w:val="en-CA"/>
+              </w:rPr>
+              <w:t xml:space="preserve">: so, </w:t>
+            </w:r>
+            <w:proofErr w:type="spellStart"/>
+            <w:r>
+              <w:rPr>
+                <w:lang w:val="en-CA"/>
+              </w:rPr>
+              <w:t>i</w:t>
+            </w:r>
+            <w:proofErr w:type="spellEnd"/>
+            <w:r>
+              <w:rPr>
+                <w:lang w:val="en-CA"/>
+              </w:rPr>
+              <w:t xml:space="preserve"> guess </w:t>
+            </w:r>
+            <w:proofErr w:type="spellStart"/>
+            <w:r>
+              <w:rPr>
+                <w:lang w:val="en-CA"/>
+              </w:rPr>
+              <w:t>i</w:t>
+            </w:r>
+            <w:proofErr w:type="spellEnd"/>
+            <w:r>
+              <w:rPr>
+                <w:lang w:val="en-CA"/>
+              </w:rPr>
+              <w:t xml:space="preserve"> was a woman, and the defendants was a good boy.</w:t>
             </w:r>
           </w:p>
           <w:p>
@@ -2231,7 +2386,21 @@
               <w:rPr>
                 <w:lang w:val="en-CA"/>
               </w:rPr>
-              <w:t>elaine: i don't know where it is.</w:t>
+              <w:t xml:space="preserve">elaine: </w:t>
+            </w:r>
+            <w:proofErr w:type="spellStart"/>
+            <w:r>
+              <w:rPr>
+                <w:lang w:val="en-CA"/>
+              </w:rPr>
+              <w:t>i</w:t>
+            </w:r>
+            <w:proofErr w:type="spellEnd"/>
+            <w:r>
+              <w:rPr>
+                <w:lang w:val="en-CA"/>
+              </w:rPr>
+              <w:t xml:space="preserve"> don't know where it is.</w:t>
             </w:r>
           </w:p>
           <w:p>
@@ -2242,18 +2411,68 @@
               <w:rPr>
                 <w:lang w:val="en-CA"/>
               </w:rPr>
-              <w:t>jerry: so i was thinking about this one?</w:t>
+              <w:t xml:space="preserve">jerry: so </w:t>
+            </w:r>
+            <w:proofErr w:type="spellStart"/>
+            <w:r>
+              <w:rPr>
+                <w:lang w:val="en-CA"/>
+              </w:rPr>
+              <w:t>i</w:t>
+            </w:r>
+            <w:proofErr w:type="spellEnd"/>
+            <w:r>
+              <w:rPr>
+                <w:lang w:val="en-CA"/>
+              </w:rPr>
+              <w:t xml:space="preserve"> was thinking about this one?</w:t>
             </w:r>
           </w:p>
           <w:p>
             <w:pPr>
               <w:jc w:val="both"/>
             </w:pPr>
+            <w:proofErr w:type="spellStart"/>
             <w:r>
               <w:rPr>
                 <w:lang w:val="en-CA"/>
               </w:rPr>
-              <w:t>hoyt: i thought i was a little adjustment.</w:t>
+              <w:t>hoyt</w:t>
+            </w:r>
+            <w:proofErr w:type="spellEnd"/>
+            <w:r>
+              <w:rPr>
+                <w:lang w:val="en-CA"/>
+              </w:rPr>
+              <w:t xml:space="preserve">: </w:t>
+            </w:r>
+            <w:proofErr w:type="spellStart"/>
+            <w:r>
+              <w:rPr>
+                <w:lang w:val="en-CA"/>
+              </w:rPr>
+              <w:t>i</w:t>
+            </w:r>
+            <w:proofErr w:type="spellEnd"/>
+            <w:r>
+              <w:rPr>
+                <w:lang w:val="en-CA"/>
+              </w:rPr>
+              <w:t xml:space="preserve"> thought </w:t>
+            </w:r>
+            <w:proofErr w:type="spellStart"/>
+            <w:r>
+              <w:rPr>
+                <w:lang w:val="en-CA"/>
+              </w:rPr>
+              <w:t>i</w:t>
+            </w:r>
+            <w:proofErr w:type="spellEnd"/>
+            <w:r>
+              <w:rPr>
+                <w:lang w:val="en-CA"/>
+              </w:rPr>
+              <w:t xml:space="preserve"> was a little adjustment.</w:t>
             </w:r>
           </w:p>
           <w:p>
@@ -2271,22 +2490,66 @@
             <w:pPr>
               <w:jc w:val="both"/>
             </w:pPr>
+            <w:proofErr w:type="spellStart"/>
             <w:r>
               <w:rPr>
                 <w:lang w:val="en-CA"/>
               </w:rPr>
-              <w:t>hoyt: yes, yes. yes. i got a pee on this. you were in the middle of a plane, and i have a little adjustment.</w:t>
+              <w:t>hoyt</w:t>
+            </w:r>
+            <w:proofErr w:type="spellEnd"/>
+            <w:r>
+              <w:rPr>
+                <w:lang w:val="en-CA"/>
+              </w:rPr>
+              <w:t xml:space="preserve">: yes, yes. yes. </w:t>
+            </w:r>
+            <w:proofErr w:type="spellStart"/>
+            <w:r>
+              <w:rPr>
+                <w:lang w:val="en-CA"/>
+              </w:rPr>
+              <w:t>i</w:t>
+            </w:r>
+            <w:proofErr w:type="spellEnd"/>
+            <w:r>
+              <w:rPr>
+                <w:lang w:val="en-CA"/>
+              </w:rPr>
+              <w:t xml:space="preserve"> got a pee on this. you were in the middle of a plane, and </w:t>
+            </w:r>
+            <w:proofErr w:type="spellStart"/>
+            <w:r>
+              <w:rPr>
+                <w:lang w:val="en-CA"/>
+              </w:rPr>
+              <w:t>i</w:t>
+            </w:r>
+            <w:proofErr w:type="spellEnd"/>
+            <w:r>
+              <w:rPr>
+                <w:lang w:val="en-CA"/>
+              </w:rPr>
+              <w:t xml:space="preserve"> have a little adjustment.</w:t>
             </w:r>
           </w:p>
           <w:p>
             <w:pPr>
               <w:jc w:val="both"/>
             </w:pPr>
+            <w:proofErr w:type="spellStart"/>
             <w:r>
               <w:rPr>
                 <w:lang w:val="en-CA"/>
               </w:rPr>
-              <w:t>george: what happened to him?</w:t>
+              <w:t>george</w:t>
+            </w:r>
+            <w:proofErr w:type="spellEnd"/>
+            <w:r>
+              <w:rPr>
+                <w:lang w:val="en-CA"/>
+              </w:rPr>
+              <w:t>: what happened to him?</w:t>
             </w:r>
           </w:p>
           <w:p>
@@ -2303,22 +2566,52 @@
             <w:pPr>
               <w:jc w:val="both"/>
             </w:pPr>
+            <w:proofErr w:type="spellStart"/>
             <w:r>
               <w:rPr>
                 <w:lang w:val="en-CA"/>
               </w:rPr>
-              <w:t>george: so you want to see how you could do that?</w:t>
+              <w:t>george</w:t>
+            </w:r>
+            <w:proofErr w:type="spellEnd"/>
+            <w:r>
+              <w:rPr>
+                <w:lang w:val="en-CA"/>
+              </w:rPr>
+              <w:t>: so you want to see how you could do that?</w:t>
             </w:r>
           </w:p>
           <w:p>
             <w:pPr>
               <w:jc w:val="both"/>
             </w:pPr>
+            <w:proofErr w:type="spellStart"/>
             <w:r>
               <w:rPr>
                 <w:lang w:val="en-CA"/>
               </w:rPr>
-              <w:t>hoyt: i don't want to see you in a hotel.</w:t>
+              <w:t>hoyt</w:t>
+            </w:r>
+            <w:proofErr w:type="spellEnd"/>
+            <w:r>
+              <w:rPr>
+                <w:lang w:val="en-CA"/>
+              </w:rPr>
+              <w:t xml:space="preserve">: </w:t>
+            </w:r>
+            <w:proofErr w:type="spellStart"/>
+            <w:r>
+              <w:rPr>
+                <w:lang w:val="en-CA"/>
+              </w:rPr>
+              <w:t>i</w:t>
+            </w:r>
+            <w:proofErr w:type="spellEnd"/>
+            <w:r>
+              <w:rPr>
+                <w:lang w:val="en-CA"/>
+              </w:rPr>
+              <w:t xml:space="preserve"> don't want to see you in a hotel.</w:t>
             </w:r>
           </w:p>
           <w:p>
@@ -2336,22 +2629,66 @@
             <w:pPr>
               <w:jc w:val="both"/>
             </w:pPr>
+            <w:proofErr w:type="spellStart"/>
             <w:r>
               <w:rPr>
                 <w:lang w:val="en-CA"/>
               </w:rPr>
-              <w:t>hoyt: what do you think?</w:t>
+              <w:t>hoyt</w:t>
+            </w:r>
+            <w:proofErr w:type="spellEnd"/>
+            <w:r>
+              <w:rPr>
+                <w:lang w:val="en-CA"/>
+              </w:rPr>
+              <w:t>: what do you think?</w:t>
             </w:r>
           </w:p>
           <w:p>
             <w:pPr>
               <w:jc w:val="both"/>
             </w:pPr>
+            <w:proofErr w:type="spellStart"/>
             <w:r>
               <w:rPr>
                 <w:lang w:val="en-CA"/>
               </w:rPr>
-              <w:t>george: yeah, i guess i was wondering about it.</w:t>
+              <w:t>george</w:t>
+            </w:r>
+            <w:proofErr w:type="spellEnd"/>
+            <w:r>
+              <w:rPr>
+                <w:lang w:val="en-CA"/>
+              </w:rPr>
+              <w:t xml:space="preserve">: yeah, </w:t>
+            </w:r>
+            <w:proofErr w:type="spellStart"/>
+            <w:r>
+              <w:rPr>
+                <w:lang w:val="en-CA"/>
+              </w:rPr>
+              <w:t>i</w:t>
+            </w:r>
+            <w:proofErr w:type="spellEnd"/>
+            <w:r>
+              <w:rPr>
+                <w:lang w:val="en-CA"/>
+              </w:rPr>
+              <w:t xml:space="preserve"> guess </w:t>
+            </w:r>
+            <w:proofErr w:type="spellStart"/>
+            <w:r>
+              <w:rPr>
+                <w:lang w:val="en-CA"/>
+              </w:rPr>
+              <w:t>i</w:t>
+            </w:r>
+            <w:proofErr w:type="spellEnd"/>
+            <w:r>
+              <w:rPr>
+                <w:lang w:val="en-CA"/>
+              </w:rPr>
+              <w:t xml:space="preserve"> was wondering about it.</w:t>
             </w:r>
           </w:p>
           <w:p>
@@ -2373,18 +2710,54 @@
               <w:rPr>
                 <w:lang w:val="en-CA"/>
               </w:rPr>
-              <w:t>elaine: no, i got to tell him.</w:t>
+              <w:t xml:space="preserve">elaine: no, </w:t>
+            </w:r>
+            <w:proofErr w:type="spellStart"/>
+            <w:r>
+              <w:rPr>
+                <w:lang w:val="en-CA"/>
+              </w:rPr>
+              <w:t>i</w:t>
+            </w:r>
+            <w:proofErr w:type="spellEnd"/>
+            <w:r>
+              <w:rPr>
+                <w:lang w:val="en-CA"/>
+              </w:rPr>
+              <w:t xml:space="preserve"> got to tell him.</w:t>
             </w:r>
           </w:p>
           <w:p>
             <w:pPr>
               <w:jc w:val="both"/>
             </w:pPr>
+            <w:proofErr w:type="spellStart"/>
             <w:r>
               <w:rPr>
                 <w:lang w:val="en-CA"/>
               </w:rPr>
-              <w:t>george: i can't believe this is the most exciting thing.</w:t>
+              <w:t>george</w:t>
+            </w:r>
+            <w:proofErr w:type="spellEnd"/>
+            <w:r>
+              <w:rPr>
+                <w:lang w:val="en-CA"/>
+              </w:rPr>
+              <w:t xml:space="preserve">: </w:t>
+            </w:r>
+            <w:proofErr w:type="spellStart"/>
+            <w:r>
+              <w:rPr>
+                <w:lang w:val="en-CA"/>
+              </w:rPr>
+              <w:t>i</w:t>
+            </w:r>
+            <w:proofErr w:type="spellEnd"/>
+            <w:r>
+              <w:rPr>
+                <w:lang w:val="en-CA"/>
+              </w:rPr>
+              <w:t xml:space="preserve"> can't believe this is the most exciting thing.</w:t>
             </w:r>
           </w:p>
           <w:p>
@@ -2405,7 +2778,7 @@
         <w:pStyle w:val="Heading1"/>
         <w:jc w:val="both"/>
       </w:pPr>
-      <w:bookmarkStart w:id="2" w:name="_Toc100241322"/>
+      <w:bookmarkStart w:id="2" w:name="_Toc100672769"/>
       <w:r>
         <w:t>Why using Recurrent Neural Network?</w:t>
       </w:r>
@@ -2413,155 +2786,32 @@
     </w:p>
     <w:p/>
     <w:p>
-      <w:r>
-        <w:drawing>
-          <wp:inline distT="0" distB="0" distL="0" distR="0" wp14:anchorId="0CD6106A" wp14:editId="7C4B1338">
-            <wp:extent cx="1200150" cy="1382315"/>
-            <wp:effectExtent l="0" t="0" r="0" b="8890"/>
-            <wp:docPr id="4" name="Picture 3" descr="Diagram&#10;&#10;Description automatically generated">
-              <a:extLst xmlns:a="http://schemas.openxmlformats.org/drawingml/2006/main">
-                <a:ext uri="{FF2B5EF4-FFF2-40B4-BE49-F238E27FC236}">
-                  <a16:creationId xmlns:a16="http://schemas.microsoft.com/office/drawing/2014/main" id="{72B12D82-E265-4ECD-828E-8B11413DB33D}"/>
-                </a:ext>
-              </a:extLst>
-            </wp:docPr>
-            <wp:cNvGraphicFramePr>
-              <a:graphicFrameLocks xmlns:a="http://schemas.openxmlformats.org/drawingml/2006/main" noChangeAspect="1"/>
-            </wp:cNvGraphicFramePr>
-            <a:graphic xmlns:a="http://schemas.openxmlformats.org/drawingml/2006/main">
-              <a:graphicData uri="http://schemas.openxmlformats.org/drawingml/2006/picture">
-                <pic:pic xmlns:pic="http://schemas.openxmlformats.org/drawingml/2006/picture">
-                  <pic:nvPicPr>
-                    <pic:cNvPr id="4" name="Picture 3" descr="Diagram&#10;&#10;Description automatically generated">
-                      <a:extLst>
-                        <a:ext uri="{FF2B5EF4-FFF2-40B4-BE49-F238E27FC236}">
-                          <a16:creationId xmlns:a16="http://schemas.microsoft.com/office/drawing/2014/main" id="{72B12D82-E265-4ECD-828E-8B11413DB33D}"/>
-                        </a:ext>
-                      </a:extLst>
-                    </pic:cNvPr>
-                    <pic:cNvPicPr>
-                      <a:picLocks noChangeAspect="1"/>
-                    </pic:cNvPicPr>
-                  </pic:nvPicPr>
-                  <pic:blipFill>
-                    <a:blip r:embed="rId9"/>
-                    <a:stretch>
-                      <a:fillRect/>
-                    </a:stretch>
-                  </pic:blipFill>
-                  <pic:spPr>
-                    <a:xfrm>
-                      <a:off x="0" y="0"/>
-                      <a:ext cx="1208998" cy="1392506"/>
-                    </a:xfrm>
-                    <a:prstGeom prst="rect">
-                      <a:avLst/>
-                    </a:prstGeom>
-                  </pic:spPr>
-                </pic:pic>
-              </a:graphicData>
-            </a:graphic>
-          </wp:inline>
-        </w:drawing>
-      </w:r>
-      <w:r>
-        <w:drawing>
-          <wp:inline distT="0" distB="0" distL="0" distR="0" wp14:anchorId="7F8BDE86" wp14:editId="0B80C48B">
-            <wp:extent cx="2114550" cy="1486378"/>
-            <wp:effectExtent l="0" t="0" r="0" b="0"/>
-            <wp:docPr id="6" name="Picture 5" descr="Text&#10;&#10;Description automatically generated with medium confidence">
-              <a:extLst xmlns:a="http://schemas.openxmlformats.org/drawingml/2006/main">
-                <a:ext uri="{FF2B5EF4-FFF2-40B4-BE49-F238E27FC236}">
-                  <a16:creationId xmlns:a16="http://schemas.microsoft.com/office/drawing/2014/main" id="{8FE7C7B6-CE7F-4935-8F48-8024A20A7471}"/>
-                </a:ext>
-              </a:extLst>
-            </wp:docPr>
-            <wp:cNvGraphicFramePr>
-              <a:graphicFrameLocks xmlns:a="http://schemas.openxmlformats.org/drawingml/2006/main" noChangeAspect="1"/>
-            </wp:cNvGraphicFramePr>
-            <a:graphic xmlns:a="http://schemas.openxmlformats.org/drawingml/2006/main">
-              <a:graphicData uri="http://schemas.openxmlformats.org/drawingml/2006/picture">
-                <pic:pic xmlns:pic="http://schemas.openxmlformats.org/drawingml/2006/picture">
-                  <pic:nvPicPr>
-                    <pic:cNvPr id="6" name="Picture 5" descr="Text&#10;&#10;Description automatically generated with medium confidence">
-                      <a:extLst>
-                        <a:ext uri="{FF2B5EF4-FFF2-40B4-BE49-F238E27FC236}">
-                          <a16:creationId xmlns:a16="http://schemas.microsoft.com/office/drawing/2014/main" id="{8FE7C7B6-CE7F-4935-8F48-8024A20A7471}"/>
-                        </a:ext>
-                      </a:extLst>
-                    </pic:cNvPr>
-                    <pic:cNvPicPr>
-                      <a:picLocks noChangeAspect="1"/>
-                    </pic:cNvPicPr>
-                  </pic:nvPicPr>
-                  <pic:blipFill>
-                    <a:blip r:embed="rId10"/>
-                    <a:stretch>
-                      <a:fillRect/>
-                    </a:stretch>
-                  </pic:blipFill>
-                  <pic:spPr>
-                    <a:xfrm>
-                      <a:off x="0" y="0"/>
-                      <a:ext cx="2126959" cy="1495101"/>
-                    </a:xfrm>
-                    <a:prstGeom prst="rect">
-                      <a:avLst/>
-                    </a:prstGeom>
-                  </pic:spPr>
-                </pic:pic>
-              </a:graphicData>
-            </a:graphic>
-          </wp:inline>
-        </w:drawing>
-      </w:r>
-    </w:p>
-    <w:p>
-      <w:pPr>
-        <w:jc w:val="both"/>
-      </w:pPr>
-      <w:r>
-        <w:t xml:space="preserve">Our script generations </w:t>
-      </w:r>
-      <w:r>
-        <w:t>take</w:t>
-      </w:r>
-      <w:r>
-        <w:t xml:space="preserve"> a word and determine the next word in a sentence. This requires keeping a sequence or order of words.</w:t>
-      </w:r>
-    </w:p>
-    <w:p>
-      <w:pPr>
-        <w:jc w:val="both"/>
-      </w:pPr>
-      <w:r>
-        <w:t xml:space="preserve">In Feed-Forward Network, there is no sense of order in the input. How to build order into our </w:t>
-      </w:r>
-      <w:r>
-        <w:t>network?</w:t>
-      </w:r>
-      <w:r>
-        <w:t xml:space="preserve"> </w:t>
-      </w:r>
-    </w:p>
-    <w:p>
-      <w:pPr>
-        <w:jc w:val="both"/>
-      </w:pPr>
-      <w:r>
-        <w:t xml:space="preserve">Recurrence relations need to </w:t>
-      </w:r>
-      <w:r>
-        <w:t>apply</w:t>
-      </w:r>
-      <w:r>
-        <w:t xml:space="preserve"> at each time step t, such that model learns the concepts of memory by updating the hidden state.</w:t>
-      </w:r>
-    </w:p>
-    <w:p>
-      <w:pPr>
-        <w:jc w:val="both"/>
-      </w:pPr>
+      <w:pPr>
+        <w:jc w:val="both"/>
+      </w:pPr>
+      <w:r>
+        <w:t>Our script generations take a word and determine the next word in a sentence. This requires keeping a sequence or order of words</w:t>
+      </w:r>
+      <w:r>
+        <w:t xml:space="preserve"> in the neural network. However, </w:t>
+      </w:r>
+      <w:r>
+        <w:t>In Feed-Forward Network, there is no sense of order in the input.</w:t>
+      </w:r>
+      <w:r>
+        <w:t xml:space="preserve"> So, the question is how to build the concept of memory in the neural network so that it can learning for the sequence.</w:t>
+      </w:r>
+    </w:p>
+    <w:p>
+      <w:pPr>
+        <w:jc w:val="both"/>
+      </w:pPr>
+      <w:r>
+        <w:t>Recurrence relations need to apply at each time step t, such that model learns the concepts of memory by updating the hidden state</w:t>
+      </w:r>
+      <w:r>
+        <w:t>.</w:t>
+      </w:r>
     </w:p>
     <w:tbl>
       <w:tblPr>
@@ -2574,23 +2824,182 @@
         <w:gridCol w:w="4536"/>
       </w:tblGrid>
       <w:tr>
+        <w:trPr>
+          <w:trHeight w:val="2710"/>
+        </w:trPr>
         <w:tc>
           <w:tcPr>
-            <w:tcW w:w="4508" w:type="dxa"/>
+            <w:tcW w:w="4957" w:type="dxa"/>
+          </w:tcPr>
+          <w:p>
+            <w:r>
+              <w:rPr>
+                <w:noProof/>
+              </w:rPr>
+              <w:drawing>
+                <wp:inline distT="0" distB="0" distL="0" distR="0" wp14:anchorId="0614368F" wp14:editId="507DB17D">
+                  <wp:extent cx="1200150" cy="1382315"/>
+                  <wp:effectExtent l="0" t="0" r="0" b="8890"/>
+                  <wp:docPr id="4" name="Picture 3" descr="Diagram&#10;&#10;Description automatically generated">
+                    <a:extLst xmlns:a="http://schemas.openxmlformats.org/drawingml/2006/main">
+                      <a:ext uri="{FF2B5EF4-FFF2-40B4-BE49-F238E27FC236}">
+                        <a16:creationId xmlns:a16="http://schemas.microsoft.com/office/drawing/2014/main" id="{72B12D82-E265-4ECD-828E-8B11413DB33D}"/>
+                      </a:ext>
+                    </a:extLst>
+                  </wp:docPr>
+                  <wp:cNvGraphicFramePr>
+                    <a:graphicFrameLocks xmlns:a="http://schemas.openxmlformats.org/drawingml/2006/main" noChangeAspect="1"/>
+                  </wp:cNvGraphicFramePr>
+                  <a:graphic xmlns:a="http://schemas.openxmlformats.org/drawingml/2006/main">
+                    <a:graphicData uri="http://schemas.openxmlformats.org/drawingml/2006/picture">
+                      <pic:pic xmlns:pic="http://schemas.openxmlformats.org/drawingml/2006/picture">
+                        <pic:nvPicPr>
+                          <pic:cNvPr id="4" name="Picture 3" descr="Diagram&#10;&#10;Description automatically generated">
+                            <a:extLst>
+                              <a:ext uri="{FF2B5EF4-FFF2-40B4-BE49-F238E27FC236}">
+                                <a16:creationId xmlns:a16="http://schemas.microsoft.com/office/drawing/2014/main" id="{72B12D82-E265-4ECD-828E-8B11413DB33D}"/>
+                              </a:ext>
+                            </a:extLst>
+                          </pic:cNvPr>
+                          <pic:cNvPicPr>
+                            <a:picLocks noChangeAspect="1"/>
+                          </pic:cNvPicPr>
+                        </pic:nvPicPr>
+                        <pic:blipFill>
+                          <a:blip r:embed="rId11"/>
+                          <a:stretch>
+                            <a:fillRect/>
+                          </a:stretch>
+                        </pic:blipFill>
+                        <pic:spPr>
+                          <a:xfrm>
+                            <a:off x="0" y="0"/>
+                            <a:ext cx="1208998" cy="1392506"/>
+                          </a:xfrm>
+                          <a:prstGeom prst="rect">
+                            <a:avLst/>
+                          </a:prstGeom>
+                        </pic:spPr>
+                      </pic:pic>
+                    </a:graphicData>
+                  </a:graphic>
+                </wp:inline>
+              </w:drawing>
+            </w:r>
+          </w:p>
+        </w:tc>
+        <w:tc>
+          <w:tcPr>
+            <w:tcW w:w="4059" w:type="dxa"/>
+          </w:tcPr>
+          <w:p>
+            <w:r>
+              <w:rPr>
+                <w:noProof/>
+              </w:rPr>
+              <w:drawing>
+                <wp:inline distT="0" distB="0" distL="0" distR="0" wp14:anchorId="2B857DAC" wp14:editId="3B32ECC7">
+                  <wp:extent cx="2114550" cy="1486378"/>
+                  <wp:effectExtent l="0" t="0" r="0" b="0"/>
+                  <wp:docPr id="6" name="Picture 5" descr="Text&#10;&#10;Description automatically generated with medium confidence">
+                    <a:extLst xmlns:a="http://schemas.openxmlformats.org/drawingml/2006/main">
+                      <a:ext uri="{FF2B5EF4-FFF2-40B4-BE49-F238E27FC236}">
+                        <a16:creationId xmlns:a16="http://schemas.microsoft.com/office/drawing/2014/main" id="{8FE7C7B6-CE7F-4935-8F48-8024A20A7471}"/>
+                      </a:ext>
+                    </a:extLst>
+                  </wp:docPr>
+                  <wp:cNvGraphicFramePr>
+                    <a:graphicFrameLocks xmlns:a="http://schemas.openxmlformats.org/drawingml/2006/main" noChangeAspect="1"/>
+                  </wp:cNvGraphicFramePr>
+                  <a:graphic xmlns:a="http://schemas.openxmlformats.org/drawingml/2006/main">
+                    <a:graphicData uri="http://schemas.openxmlformats.org/drawingml/2006/picture">
+                      <pic:pic xmlns:pic="http://schemas.openxmlformats.org/drawingml/2006/picture">
+                        <pic:nvPicPr>
+                          <pic:cNvPr id="6" name="Picture 5" descr="Text&#10;&#10;Description automatically generated with medium confidence">
+                            <a:extLst>
+                              <a:ext uri="{FF2B5EF4-FFF2-40B4-BE49-F238E27FC236}">
+                                <a16:creationId xmlns:a16="http://schemas.microsoft.com/office/drawing/2014/main" id="{8FE7C7B6-CE7F-4935-8F48-8024A20A7471}"/>
+                              </a:ext>
+                            </a:extLst>
+                          </pic:cNvPr>
+                          <pic:cNvPicPr>
+                            <a:picLocks noChangeAspect="1"/>
+                          </pic:cNvPicPr>
+                        </pic:nvPicPr>
+                        <pic:blipFill>
+                          <a:blip r:embed="rId12"/>
+                          <a:stretch>
+                            <a:fillRect/>
+                          </a:stretch>
+                        </pic:blipFill>
+                        <pic:spPr>
+                          <a:xfrm>
+                            <a:off x="0" y="0"/>
+                            <a:ext cx="2126959" cy="1495101"/>
+                          </a:xfrm>
+                          <a:prstGeom prst="rect">
+                            <a:avLst/>
+                          </a:prstGeom>
+                        </pic:spPr>
+                      </pic:pic>
+                    </a:graphicData>
+                  </a:graphic>
+                </wp:inline>
+              </w:drawing>
+            </w:r>
+          </w:p>
+        </w:tc>
+      </w:tr>
+      <w:tr>
+        <w:tc>
+          <w:tcPr>
+            <w:tcW w:w="9016" w:type="dxa"/>
+            <w:gridSpan w:val="2"/>
           </w:tcPr>
           <w:p>
             <w:pPr>
-              <w:numPr>
-                <w:ilvl w:val="0"/>
-                <w:numId w:val="2"/>
-              </w:numPr>
+              <w:jc w:val="both"/>
+              <w:rPr>
+                <w:noProof/>
+              </w:rPr>
+            </w:pPr>
+            <w:r>
+              <w:rPr>
+                <w:noProof/>
+              </w:rPr>
+              <w:lastRenderedPageBreak/>
+              <w:t xml:space="preserve">Visualizing </w:t>
+            </w:r>
+            <w:r>
+              <w:rPr>
+                <w:noProof/>
+              </w:rPr>
+              <w:t xml:space="preserve">Character-wise RNN </w:t>
+            </w:r>
+          </w:p>
+          <w:p>
+            <w:pPr>
+              <w:jc w:val="both"/>
+              <w:rPr>
+                <w:noProof/>
+              </w:rPr>
+            </w:pPr>
+          </w:p>
+        </w:tc>
+      </w:tr>
+      <w:tr>
+        <w:tc>
+          <w:tcPr>
+            <w:tcW w:w="4957" w:type="dxa"/>
+          </w:tcPr>
+          <w:p>
+            <w:pPr>
               <w:jc w:val="both"/>
             </w:pPr>
             <w:r>
               <w:rPr>
                 <w:lang w:val="en-US"/>
               </w:rPr>
-              <w:lastRenderedPageBreak/>
               <w:t>Our goal here is to predict the next character in word “steep”</w:t>
             </w:r>
           </w:p>
@@ -2636,22 +3045,36 @@
               <w:rPr>
                 <w:lang w:val="en-US"/>
               </w:rPr>
-              <w:t>When we pass “e”, desired output could be “e” or “p”. The network doesn’t have enough information to determine which character to predict !</w:t>
+              <w:t xml:space="preserve">When we pass “e”, desired output could be “e” or “p”. The network doesn’t have enough information to determine which character to </w:t>
+            </w:r>
+            <w:r>
+              <w:rPr>
+                <w:lang w:val="en-US"/>
+              </w:rPr>
+              <w:t>predict!</w:t>
             </w:r>
           </w:p>
           <w:p>
             <w:pPr>
-              <w:numPr>
-                <w:ilvl w:val="0"/>
-                <w:numId w:val="2"/>
-              </w:numPr>
               <w:jc w:val="both"/>
             </w:pPr>
             <w:r>
               <w:rPr>
                 <w:lang w:val="en-US"/>
               </w:rPr>
-              <w:t>To solve this problem we need to include information about the sequence of characters.</w:t>
+              <w:t xml:space="preserve">To solve this </w:t>
+            </w:r>
+            <w:r>
+              <w:rPr>
+                <w:lang w:val="en-US"/>
+              </w:rPr>
+              <w:t>problem,</w:t>
+            </w:r>
+            <w:r>
+              <w:rPr>
+                <w:lang w:val="en-US"/>
+              </w:rPr>
+              <w:t xml:space="preserve"> we need to include information about the sequence of characters.</w:t>
             </w:r>
           </w:p>
           <w:p>
@@ -2662,17 +3085,20 @@
         </w:tc>
         <w:tc>
           <w:tcPr>
-            <w:tcW w:w="4508" w:type="dxa"/>
+            <w:tcW w:w="4059" w:type="dxa"/>
           </w:tcPr>
           <w:p>
             <w:pPr>
               <w:jc w:val="both"/>
             </w:pPr>
             <w:r>
+              <w:rPr>
+                <w:noProof/>
+              </w:rPr>
               <w:drawing>
-                <wp:inline distT="0" distB="0" distL="0" distR="0" wp14:anchorId="5647B48A" wp14:editId="707E6A92">
-                  <wp:extent cx="2288666" cy="1924050"/>
-                  <wp:effectExtent l="0" t="0" r="0" b="0"/>
+                <wp:inline distT="0" distB="0" distL="0" distR="0" wp14:anchorId="5647B48A" wp14:editId="74553E31">
+                  <wp:extent cx="2091193" cy="1758037"/>
+                  <wp:effectExtent l="0" t="0" r="4445" b="0"/>
                   <wp:docPr id="2" name="Picture 3">
                     <a:extLst xmlns:a="http://schemas.openxmlformats.org/drawingml/2006/main">
                       <a:ext uri="{FF2B5EF4-FFF2-40B4-BE49-F238E27FC236}">
@@ -2699,7 +3125,7 @@
                           </pic:cNvPicPr>
                         </pic:nvPicPr>
                         <pic:blipFill>
-                          <a:blip r:embed="rId11"/>
+                          <a:blip r:embed="rId13"/>
                           <a:stretch>
                             <a:fillRect/>
                           </a:stretch>
@@ -2707,7 +3133,7 @@
                         <pic:spPr>
                           <a:xfrm>
                             <a:off x="0" y="0"/>
-                            <a:ext cx="2301476" cy="1934819"/>
+                            <a:ext cx="2106737" cy="1771105"/>
                           </a:xfrm>
                           <a:prstGeom prst="rect">
                             <a:avLst/>
@@ -2725,14 +3151,10 @@
       <w:tr>
         <w:tc>
           <w:tcPr>
-            <w:tcW w:w="4508" w:type="dxa"/>
+            <w:tcW w:w="4957" w:type="dxa"/>
           </w:tcPr>
           <w:p>
             <w:pPr>
-              <w:numPr>
-                <w:ilvl w:val="0"/>
-                <w:numId w:val="3"/>
-              </w:numPr>
               <w:jc w:val="both"/>
             </w:pPr>
             <w:r>
@@ -2774,10 +3196,12 @@
           </w:p>
           <w:p>
             <w:pPr>
-              <w:numPr>
-                <w:ilvl w:val="0"/>
-                <w:numId w:val="3"/>
-              </w:numPr>
+              <w:ind w:left="720"/>
+              <w:jc w:val="both"/>
+            </w:pPr>
+          </w:p>
+          <w:p>
+            <w:pPr>
               <w:jc w:val="both"/>
             </w:pPr>
             <w:r>
@@ -2802,21 +3226,19 @@
               <w:t>Now the total input in the hidden layer is the sum of the layered combinations from the input layer and previous hidden layer</w:t>
             </w:r>
           </w:p>
-          <w:p>
-            <w:pPr>
-              <w:jc w:val="both"/>
-            </w:pPr>
-          </w:p>
         </w:tc>
         <w:tc>
           <w:tcPr>
-            <w:tcW w:w="4508" w:type="dxa"/>
+            <w:tcW w:w="4059" w:type="dxa"/>
           </w:tcPr>
           <w:p>
             <w:pPr>
               <w:jc w:val="both"/>
             </w:pPr>
             <w:r>
+              <w:rPr>
+                <w:noProof/>
+              </w:rPr>
               <w:drawing>
                 <wp:inline distT="0" distB="0" distL="0" distR="0" wp14:anchorId="229CFF39" wp14:editId="43574B5E">
                   <wp:extent cx="2193876" cy="2476500"/>
@@ -2847,7 +3269,7 @@
                           </pic:cNvPicPr>
                         </pic:nvPicPr>
                         <pic:blipFill>
-                          <a:blip r:embed="rId12"/>
+                          <a:blip r:embed="rId14"/>
                           <a:stretch>
                             <a:fillRect/>
                           </a:stretch>
@@ -2878,6 +3300,9 @@
               <w:jc w:val="both"/>
             </w:pPr>
             <w:r>
+              <w:rPr>
+                <w:noProof/>
+              </w:rPr>
               <w:drawing>
                 <wp:inline distT="0" distB="0" distL="0" distR="0" wp14:anchorId="2A8C8613" wp14:editId="2DE9A547">
                   <wp:extent cx="2063750" cy="392622"/>
@@ -2908,7 +3333,7 @@
                           </pic:cNvPicPr>
                         </pic:nvPicPr>
                         <pic:blipFill>
-                          <a:blip r:embed="rId13"/>
+                          <a:blip r:embed="rId15"/>
                           <a:stretch>
                             <a:fillRect/>
                           </a:stretch>
@@ -2934,14 +3359,10 @@
       <w:tr>
         <w:tc>
           <w:tcPr>
-            <w:tcW w:w="4508" w:type="dxa"/>
+            <w:tcW w:w="4957" w:type="dxa"/>
           </w:tcPr>
           <w:p>
             <w:pPr>
-              <w:numPr>
-                <w:ilvl w:val="0"/>
-                <w:numId w:val="4"/>
-              </w:numPr>
               <w:jc w:val="both"/>
             </w:pPr>
             <w:r>
@@ -2989,13 +3410,16 @@
         </w:tc>
         <w:tc>
           <w:tcPr>
-            <w:tcW w:w="4508" w:type="dxa"/>
+            <w:tcW w:w="4059" w:type="dxa"/>
           </w:tcPr>
           <w:p>
             <w:pPr>
               <w:jc w:val="both"/>
             </w:pPr>
             <w:r>
+              <w:rPr>
+                <w:noProof/>
+              </w:rPr>
               <w:drawing>
                 <wp:inline distT="0" distB="0" distL="0" distR="0" wp14:anchorId="19238D19" wp14:editId="32F5D2AA">
                   <wp:extent cx="2047596" cy="2044700"/>
@@ -3026,7 +3450,7 @@
                           </pic:cNvPicPr>
                         </pic:nvPicPr>
                         <pic:blipFill>
-                          <a:blip r:embed="rId14"/>
+                          <a:blip r:embed="rId16"/>
                           <a:stretch>
                             <a:fillRect/>
                           </a:stretch>
@@ -3052,14 +3476,10 @@
       <w:tr>
         <w:tc>
           <w:tcPr>
-            <w:tcW w:w="4508" w:type="dxa"/>
+            <w:tcW w:w="4957" w:type="dxa"/>
           </w:tcPr>
           <w:p>
             <w:pPr>
-              <w:numPr>
-                <w:ilvl w:val="0"/>
-                <w:numId w:val="5"/>
-              </w:numPr>
               <w:jc w:val="both"/>
             </w:pPr>
             <w:r>
@@ -3141,15 +3561,25 @@
               <w:rPr>
                 <w:lang w:val="en-US"/>
               </w:rPr>
-              <w:t>We pass the logits into Softmax function to get prediction and to train with a cross entropy loss.</w:t>
+              <w:t xml:space="preserve">We pass the logits into </w:t>
+            </w:r>
+            <w:proofErr w:type="spellStart"/>
+            <w:r>
+              <w:rPr>
+                <w:lang w:val="en-US"/>
+              </w:rPr>
+              <w:t>Softmax</w:t>
+            </w:r>
+            <w:proofErr w:type="spellEnd"/>
+            <w:r>
+              <w:rPr>
+                <w:lang w:val="en-US"/>
+              </w:rPr>
+              <w:t xml:space="preserve"> function to get prediction and to train with a cross entropy loss.</w:t>
             </w:r>
           </w:p>
           <w:p>
             <w:pPr>
-              <w:numPr>
-                <w:ilvl w:val="0"/>
-                <w:numId w:val="5"/>
-              </w:numPr>
               <w:jc w:val="both"/>
             </w:pPr>
             <w:r>
@@ -3167,13 +3597,16 @@
         </w:tc>
         <w:tc>
           <w:tcPr>
-            <w:tcW w:w="4508" w:type="dxa"/>
+            <w:tcW w:w="4059" w:type="dxa"/>
           </w:tcPr>
           <w:p>
             <w:pPr>
               <w:jc w:val="both"/>
             </w:pPr>
             <w:r>
+              <w:rPr>
+                <w:noProof/>
+              </w:rPr>
               <w:drawing>
                 <wp:inline distT="0" distB="0" distL="0" distR="0" wp14:anchorId="6026B832" wp14:editId="7392308E">
                   <wp:extent cx="2736850" cy="2225403"/>
@@ -3204,7 +3637,7 @@
                           </pic:cNvPicPr>
                         </pic:nvPicPr>
                         <pic:blipFill>
-                          <a:blip r:embed="rId15"/>
+                          <a:blip r:embed="rId17"/>
                           <a:stretch>
                             <a:fillRect/>
                           </a:stretch>
@@ -3230,7 +3663,7 @@
       <w:tr>
         <w:tc>
           <w:tcPr>
-            <w:tcW w:w="4508" w:type="dxa"/>
+            <w:tcW w:w="4957" w:type="dxa"/>
           </w:tcPr>
           <w:p>
             <w:pPr>
@@ -3240,7 +3673,7 @@
         </w:tc>
         <w:tc>
           <w:tcPr>
-            <w:tcW w:w="4508" w:type="dxa"/>
+            <w:tcW w:w="4059" w:type="dxa"/>
           </w:tcPr>
           <w:p>
             <w:pPr>
@@ -3252,7 +3685,7 @@
       <w:tr>
         <w:tc>
           <w:tcPr>
-            <w:tcW w:w="4508" w:type="dxa"/>
+            <w:tcW w:w="4957" w:type="dxa"/>
           </w:tcPr>
           <w:p>
             <w:pPr>
@@ -3262,7 +3695,7 @@
         </w:tc>
         <w:tc>
           <w:tcPr>
-            <w:tcW w:w="4508" w:type="dxa"/>
+            <w:tcW w:w="4059" w:type="dxa"/>
           </w:tcPr>
           <w:p>
             <w:pPr>
@@ -3282,7 +3715,7 @@
         <w:pStyle w:val="Heading1"/>
         <w:jc w:val="both"/>
       </w:pPr>
-      <w:bookmarkStart w:id="3" w:name="_Toc100241323"/>
+      <w:bookmarkStart w:id="3" w:name="_Toc100672770"/>
       <w:r>
         <w:t>Problem with RNN Architecture</w:t>
       </w:r>
@@ -3304,8 +3737,16 @@
         <w:rPr>
           <w:lang w:val="en-US"/>
         </w:rPr>
-        <w:t>We can include information from a sequence of data using a recurrent connection on the hidden layer. This connections goes through these weights, Whh</w:t>
-      </w:r>
+        <w:t xml:space="preserve">We can include information from a sequence of data using a recurrent connection on the hidden layer. This connections goes through these weights, </w:t>
+      </w:r>
+      <w:proofErr w:type="spellStart"/>
+      <w:r>
+        <w:rPr>
+          <w:lang w:val="en-US"/>
+        </w:rPr>
+        <w:t>Whh</w:t>
+      </w:r>
+      <w:proofErr w:type="spellEnd"/>
     </w:p>
     <w:p>
       <w:pPr>
@@ -3326,7 +3767,35 @@
         <w:rPr>
           <w:lang w:val="en-US"/>
         </w:rPr>
-        <w:t>The output of that layer is again multiplied by Whh. For every step we have in the the network, we are multiplying by the weights again and again</w:t>
+        <w:t xml:space="preserve">The output of that layer is again multiplied by </w:t>
+      </w:r>
+      <w:proofErr w:type="spellStart"/>
+      <w:r>
+        <w:rPr>
+          <w:lang w:val="en-US"/>
+        </w:rPr>
+        <w:t>Whh</w:t>
+      </w:r>
+      <w:proofErr w:type="spellEnd"/>
+      <w:r>
+        <w:rPr>
+          <w:lang w:val="en-US"/>
+        </w:rPr>
+        <w:t xml:space="preserve">. For every step we have in the </w:t>
+      </w:r>
+      <w:proofErr w:type="spellStart"/>
+      <w:r>
+        <w:rPr>
+          <w:lang w:val="en-US"/>
+        </w:rPr>
+        <w:t>the</w:t>
+      </w:r>
+      <w:proofErr w:type="spellEnd"/>
+      <w:r>
+        <w:rPr>
+          <w:lang w:val="en-US"/>
+        </w:rPr>
+        <w:t xml:space="preserve"> network, we are multiplying by the weights again and again</w:t>
       </w:r>
       <w:r>
         <w:rPr>
@@ -3351,6 +3820,9 @@
         <w:jc w:val="both"/>
       </w:pPr>
       <w:r>
+        <w:rPr>
+          <w:noProof/>
+        </w:rPr>
         <w:drawing>
           <wp:inline distT="0" distB="0" distL="0" distR="0" wp14:anchorId="2EC46DA7" wp14:editId="20A0C6CC">
             <wp:extent cx="3803650" cy="2445462"/>
@@ -3381,7 +3853,7 @@
                     </pic:cNvPicPr>
                   </pic:nvPicPr>
                   <pic:blipFill>
-                    <a:blip r:embed="rId16"/>
+                    <a:blip r:embed="rId18"/>
                     <a:stretch>
                       <a:fillRect/>
                     </a:stretch>
@@ -3412,7 +3884,7 @@
         <w:pStyle w:val="Heading1"/>
         <w:jc w:val="both"/>
       </w:pPr>
-      <w:bookmarkStart w:id="4" w:name="_Toc100241324"/>
+      <w:bookmarkStart w:id="4" w:name="_Toc100672771"/>
       <w:r>
         <w:lastRenderedPageBreak/>
         <w:t>Vanishing or Exploding Gradients</w:t>
@@ -3424,7 +3896,13 @@
         <w:jc w:val="both"/>
       </w:pPr>
       <w:r>
-        <w:t>If we multiplying by some number a bunch of times, we will get two results except a couple of special cases.</w:t>
+        <w:t xml:space="preserve">If we </w:t>
+      </w:r>
+      <w:r>
+        <w:t>multiply</w:t>
+      </w:r>
+      <w:r>
+        <w:t xml:space="preserve"> by some number a bunch of times, we will get two results except a couple of special cases.</w:t>
       </w:r>
     </w:p>
     <w:p>
@@ -3469,6 +3947,9 @@
         <w:jc w:val="both"/>
       </w:pPr>
       <w:r>
+        <w:rPr>
+          <w:noProof/>
+        </w:rPr>
         <w:drawing>
           <wp:inline distT="0" distB="0" distL="0" distR="0" wp14:anchorId="4C02F58F" wp14:editId="5B7DDDCA">
             <wp:extent cx="3175000" cy="2124424"/>
@@ -3499,7 +3980,7 @@
                     </pic:cNvPicPr>
                   </pic:nvPicPr>
                   <pic:blipFill>
-                    <a:blip r:embed="rId17"/>
+                    <a:blip r:embed="rId19"/>
                     <a:stretch>
                       <a:fillRect/>
                     </a:stretch>
@@ -3525,7 +4006,7 @@
         <w:pStyle w:val="Heading1"/>
         <w:jc w:val="both"/>
       </w:pPr>
-      <w:bookmarkStart w:id="5" w:name="_Toc100241325"/>
+      <w:bookmarkStart w:id="5" w:name="_Toc100672772"/>
       <w:r>
         <w:t>RNN Cell</w:t>
       </w:r>
@@ -3565,6 +4046,9 @@
         <w:jc w:val="both"/>
       </w:pPr>
       <w:r>
+        <w:rPr>
+          <w:noProof/>
+        </w:rPr>
         <w:drawing>
           <wp:inline distT="0" distB="0" distL="0" distR="0" wp14:anchorId="625A4DA9" wp14:editId="60414A33">
             <wp:extent cx="3079750" cy="1881256"/>
@@ -3595,7 +4079,7 @@
                     </pic:cNvPicPr>
                   </pic:nvPicPr>
                   <pic:blipFill>
-                    <a:blip r:embed="rId18"/>
+                    <a:blip r:embed="rId20"/>
                     <a:stretch>
                       <a:fillRect/>
                     </a:stretch>
@@ -3631,7 +4115,7 @@
         <w:pStyle w:val="Heading1"/>
         <w:jc w:val="both"/>
       </w:pPr>
-      <w:bookmarkStart w:id="6" w:name="_Toc100241326"/>
+      <w:bookmarkStart w:id="6" w:name="_Toc100672773"/>
       <w:r>
         <w:lastRenderedPageBreak/>
         <w:t>LSTM Cell</w:t>
@@ -3691,6 +4175,9 @@
         <w:jc w:val="both"/>
       </w:pPr>
       <w:r>
+        <w:rPr>
+          <w:noProof/>
+        </w:rPr>
         <w:drawing>
           <wp:inline distT="0" distB="0" distL="0" distR="0" wp14:anchorId="49D78AA8" wp14:editId="4789733C">
             <wp:extent cx="3600450" cy="2106800"/>
@@ -3721,7 +4208,7 @@
                     </pic:cNvPicPr>
                   </pic:nvPicPr>
                   <pic:blipFill>
-                    <a:blip r:embed="rId19"/>
+                    <a:blip r:embed="rId21"/>
                     <a:stretch>
                       <a:fillRect/>
                     </a:stretch>
@@ -3752,7 +4239,7 @@
         <w:pStyle w:val="Heading2"/>
         <w:jc w:val="both"/>
       </w:pPr>
-      <w:bookmarkStart w:id="7" w:name="_Toc100241327"/>
+      <w:bookmarkStart w:id="7" w:name="_Toc100672774"/>
       <w:r>
         <w:t>Forget Gate</w:t>
       </w:r>
@@ -3792,6 +4279,9 @@
         <w:jc w:val="both"/>
       </w:pPr>
       <w:r>
+        <w:rPr>
+          <w:noProof/>
+        </w:rPr>
         <w:lastRenderedPageBreak/>
         <w:drawing>
           <wp:inline distT="0" distB="0" distL="0" distR="0" wp14:anchorId="2C59781E" wp14:editId="00ABB56F">
@@ -3823,7 +4313,7 @@
                     </pic:cNvPicPr>
                   </pic:nvPicPr>
                   <pic:blipFill>
-                    <a:blip r:embed="rId20"/>
+                    <a:blip r:embed="rId22"/>
                     <a:stretch>
                       <a:fillRect/>
                     </a:stretch>
@@ -3849,7 +4339,7 @@
         <w:pStyle w:val="Heading2"/>
         <w:jc w:val="both"/>
       </w:pPr>
-      <w:bookmarkStart w:id="8" w:name="_Toc100241328"/>
+      <w:bookmarkStart w:id="8" w:name="_Toc100672775"/>
       <w:r>
         <w:t>Update Gate</w:t>
       </w:r>
@@ -3884,6 +4374,9 @@
         <w:jc w:val="both"/>
       </w:pPr>
       <w:r>
+        <w:rPr>
+          <w:noProof/>
+        </w:rPr>
         <w:drawing>
           <wp:inline distT="0" distB="0" distL="0" distR="0" wp14:anchorId="0CD65937" wp14:editId="63AAFEF8">
             <wp:extent cx="3613150" cy="2178346"/>
@@ -3914,7 +4407,7 @@
                     </pic:cNvPicPr>
                   </pic:nvPicPr>
                   <pic:blipFill>
-                    <a:blip r:embed="rId21"/>
+                    <a:blip r:embed="rId23"/>
                     <a:stretch>
                       <a:fillRect/>
                     </a:stretch>
@@ -3940,7 +4433,7 @@
         <w:pStyle w:val="Heading2"/>
         <w:jc w:val="both"/>
       </w:pPr>
-      <w:bookmarkStart w:id="9" w:name="_Toc100241329"/>
+      <w:bookmarkStart w:id="9" w:name="_Toc100672776"/>
       <w:r>
         <w:t>Cell state to hidden output</w:t>
       </w:r>
@@ -3967,6 +4460,9 @@
         <w:jc w:val="both"/>
       </w:pPr>
       <w:r>
+        <w:rPr>
+          <w:noProof/>
+        </w:rPr>
         <w:drawing>
           <wp:inline distT="0" distB="0" distL="0" distR="0" wp14:anchorId="34134946" wp14:editId="4DBC1C27">
             <wp:extent cx="3098800" cy="1869236"/>
@@ -3997,7 +4493,7 @@
                     </pic:cNvPicPr>
                   </pic:nvPicPr>
                   <pic:blipFill>
-                    <a:blip r:embed="rId22"/>
+                    <a:blip r:embed="rId24"/>
                     <a:stretch>
                       <a:fillRect/>
                     </a:stretch>
@@ -4023,7 +4519,7 @@
         <w:pStyle w:val="Heading2"/>
         <w:jc w:val="both"/>
       </w:pPr>
-      <w:bookmarkStart w:id="10" w:name="_Toc100241330"/>
+      <w:bookmarkStart w:id="10" w:name="_Toc100672777"/>
       <w:r>
         <w:lastRenderedPageBreak/>
         <w:t>Putting it all together</w:t>
@@ -4059,6 +4555,9 @@
         <w:jc w:val="both"/>
       </w:pPr>
       <w:r>
+        <w:rPr>
+          <w:noProof/>
+        </w:rPr>
         <w:drawing>
           <wp:inline distT="0" distB="0" distL="0" distR="0" wp14:anchorId="10F92014" wp14:editId="769D14E2">
             <wp:extent cx="3657600" cy="2140242"/>
@@ -4089,7 +4588,7 @@
                     </pic:cNvPicPr>
                   </pic:nvPicPr>
                   <pic:blipFill>
-                    <a:blip r:embed="rId19"/>
+                    <a:blip r:embed="rId21"/>
                     <a:stretch>
                       <a:fillRect/>
                     </a:stretch>
@@ -4115,7 +4614,7 @@
         <w:pStyle w:val="Heading1"/>
         <w:jc w:val="both"/>
       </w:pPr>
-      <w:bookmarkStart w:id="11" w:name="_Toc100241331"/>
+      <w:bookmarkStart w:id="11" w:name="_Toc100672778"/>
       <w:r>
         <w:t>How to fix gradient problem?</w:t>
       </w:r>
@@ -4166,6 +4665,9 @@
         <w:jc w:val="both"/>
       </w:pPr>
       <w:r>
+        <w:rPr>
+          <w:noProof/>
+        </w:rPr>
         <w:drawing>
           <wp:inline distT="0" distB="0" distL="0" distR="0" wp14:anchorId="79B897B5" wp14:editId="7910C632">
             <wp:extent cx="2813050" cy="1881503"/>
@@ -4196,7 +4698,7 @@
                     </pic:cNvPicPr>
                   </pic:nvPicPr>
                   <pic:blipFill>
-                    <a:blip r:embed="rId23"/>
+                    <a:blip r:embed="rId25"/>
                     <a:stretch>
                       <a:fillRect/>
                     </a:stretch>
@@ -4232,7 +4734,7 @@
         <w:pStyle w:val="Heading1"/>
         <w:jc w:val="both"/>
       </w:pPr>
-      <w:bookmarkStart w:id="12" w:name="_Toc100241332"/>
+      <w:bookmarkStart w:id="12" w:name="_Toc100672779"/>
       <w:r>
         <w:lastRenderedPageBreak/>
         <w:t>Framework/Library Used</w:t>
@@ -4246,16 +4748,26 @@
       <w:pPr>
         <w:jc w:val="both"/>
       </w:pPr>
-      <w:r>
-        <w:t>Pytorch – open source machine learning framework</w:t>
-      </w:r>
-    </w:p>
-    <w:p>
-      <w:pPr>
-        <w:jc w:val="both"/>
-      </w:pPr>
-      <w:r>
-        <w:t>numpy  - library for mathematical function</w:t>
+      <w:proofErr w:type="spellStart"/>
+      <w:r>
+        <w:t>Pytorch</w:t>
+      </w:r>
+      <w:proofErr w:type="spellEnd"/>
+      <w:r>
+        <w:t xml:space="preserve"> – open source machine learning framework</w:t>
+      </w:r>
+    </w:p>
+    <w:p>
+      <w:pPr>
+        <w:jc w:val="both"/>
+      </w:pPr>
+      <w:proofErr w:type="spellStart"/>
+      <w:r>
+        <w:t>numpy</w:t>
+      </w:r>
+      <w:proofErr w:type="spellEnd"/>
+      <w:r>
+        <w:t xml:space="preserve">  - library for mathematical function</w:t>
       </w:r>
     </w:p>
     <w:p>
@@ -4271,9 +4783,14 @@
         <w:pStyle w:val="Heading1"/>
         <w:jc w:val="both"/>
       </w:pPr>
-      <w:bookmarkStart w:id="13" w:name="_Toc100241333"/>
-      <w:r>
-        <w:t>Preprocessing of Input data</w:t>
+      <w:bookmarkStart w:id="13" w:name="_Toc100672780"/>
+      <w:proofErr w:type="spellStart"/>
+      <w:r>
+        <w:t>Preprocessing</w:t>
+      </w:r>
+      <w:proofErr w:type="spellEnd"/>
+      <w:r>
+        <w:t xml:space="preserve"> of Input data</w:t>
       </w:r>
       <w:bookmarkEnd w:id="13"/>
     </w:p>
@@ -4310,28 +4827,41 @@
       <w:pPr>
         <w:jc w:val="both"/>
       </w:pPr>
-      <w:r>
-        <w:t>vocab_to_int : dictionary to go from a word to id</w:t>
-      </w:r>
-    </w:p>
-    <w:p>
-      <w:pPr>
-        <w:jc w:val="both"/>
-      </w:pPr>
-      <w:r>
-        <w:t xml:space="preserve">int_to_vocab : dictionary to go from the id to word  </w:t>
-      </w:r>
-    </w:p>
-    <w:p>
-      <w:pPr>
-        <w:jc w:val="both"/>
-      </w:pPr>
-    </w:p>
-    <w:p>
-      <w:pPr>
-        <w:jc w:val="both"/>
-      </w:pPr>
-      <w:r>
+      <w:proofErr w:type="spellStart"/>
+      <w:r>
+        <w:t>vocab_to_int</w:t>
+      </w:r>
+      <w:proofErr w:type="spellEnd"/>
+      <w:r>
+        <w:t xml:space="preserve"> : dictionary to go from a word to id</w:t>
+      </w:r>
+    </w:p>
+    <w:p>
+      <w:pPr>
+        <w:jc w:val="both"/>
+      </w:pPr>
+      <w:proofErr w:type="spellStart"/>
+      <w:r>
+        <w:t>int_to_vocab</w:t>
+      </w:r>
+      <w:proofErr w:type="spellEnd"/>
+      <w:r>
+        <w:t xml:space="preserve"> : dictionary to go from the id to word  </w:t>
+      </w:r>
+    </w:p>
+    <w:p>
+      <w:pPr>
+        <w:jc w:val="both"/>
+      </w:pPr>
+    </w:p>
+    <w:p>
+      <w:pPr>
+        <w:jc w:val="both"/>
+      </w:pPr>
+      <w:r>
+        <w:rPr>
+          <w:noProof/>
+        </w:rPr>
         <w:drawing>
           <wp:inline distT="0" distB="0" distL="0" distR="0" wp14:anchorId="2F0BFEEE" wp14:editId="0CC014D4">
             <wp:extent cx="5731510" cy="1899285"/>
@@ -4362,7 +4892,7 @@
                     </pic:cNvPicPr>
                   </pic:nvPicPr>
                   <pic:blipFill>
-                    <a:blip r:embed="rId24"/>
+                    <a:blip r:embed="rId26"/>
                     <a:stretch>
                       <a:fillRect/>
                     </a:stretch>
@@ -4417,6 +4947,9 @@
         <w:jc w:val="both"/>
       </w:pPr>
       <w:r>
+        <w:rPr>
+          <w:noProof/>
+        </w:rPr>
         <w:lastRenderedPageBreak/>
         <w:drawing>
           <wp:inline distT="0" distB="0" distL="0" distR="0" wp14:anchorId="65704CDE" wp14:editId="2041D17E">
@@ -4448,7 +4981,7 @@
                     </pic:cNvPicPr>
                   </pic:nvPicPr>
                   <pic:blipFill>
-                    <a:blip r:embed="rId25"/>
+                    <a:blip r:embed="rId27"/>
                     <a:stretch>
                       <a:fillRect/>
                     </a:stretch>
@@ -4479,7 +5012,7 @@
         <w:pStyle w:val="Heading1"/>
         <w:jc w:val="both"/>
       </w:pPr>
-      <w:bookmarkStart w:id="14" w:name="_Toc100241334"/>
+      <w:bookmarkStart w:id="14" w:name="_Toc100672781"/>
       <w:r>
         <w:t>Creating batches of data</w:t>
       </w:r>
@@ -4492,17 +5025,72 @@
       <w:pPr>
         <w:jc w:val="both"/>
       </w:pPr>
-      <w:r>
-        <w:t>batch_data function to batch words data into chunks of size batch_size using pytorch’s DataLoader classes.</w:t>
-      </w:r>
-    </w:p>
-    <w:p>
-      <w:pPr>
-        <w:jc w:val="both"/>
-      </w:pPr>
-      <w:r>
-        <w:t>DataLoader class will help to create feature_tensors and target_tensors of correct size and content of given sequence_length</w:t>
-      </w:r>
+      <w:proofErr w:type="spellStart"/>
+      <w:r>
+        <w:t>batch_data</w:t>
+      </w:r>
+      <w:proofErr w:type="spellEnd"/>
+      <w:r>
+        <w:t xml:space="preserve"> function to batch words data into chunks of size </w:t>
+      </w:r>
+      <w:proofErr w:type="spellStart"/>
+      <w:r>
+        <w:t>batch_size</w:t>
+      </w:r>
+      <w:proofErr w:type="spellEnd"/>
+      <w:r>
+        <w:t xml:space="preserve"> using </w:t>
+      </w:r>
+      <w:proofErr w:type="spellStart"/>
+      <w:r>
+        <w:t>pytorch’s</w:t>
+      </w:r>
+      <w:proofErr w:type="spellEnd"/>
+      <w:r>
+        <w:t xml:space="preserve"> </w:t>
+      </w:r>
+      <w:proofErr w:type="spellStart"/>
+      <w:r>
+        <w:t>DataLoader</w:t>
+      </w:r>
+      <w:proofErr w:type="spellEnd"/>
+      <w:r>
+        <w:t xml:space="preserve"> classes.</w:t>
+      </w:r>
+    </w:p>
+    <w:p>
+      <w:pPr>
+        <w:jc w:val="both"/>
+      </w:pPr>
+      <w:proofErr w:type="spellStart"/>
+      <w:r>
+        <w:t>DataLoader</w:t>
+      </w:r>
+      <w:proofErr w:type="spellEnd"/>
+      <w:r>
+        <w:t xml:space="preserve"> class will help to create </w:t>
+      </w:r>
+      <w:proofErr w:type="spellStart"/>
+      <w:r>
+        <w:t>feature_tensors</w:t>
+      </w:r>
+      <w:proofErr w:type="spellEnd"/>
+      <w:r>
+        <w:t xml:space="preserve"> and </w:t>
+      </w:r>
+      <w:proofErr w:type="spellStart"/>
+      <w:r>
+        <w:t>target_tensors</w:t>
+      </w:r>
+      <w:proofErr w:type="spellEnd"/>
+      <w:r>
+        <w:t xml:space="preserve"> of correct size and content of given </w:t>
+      </w:r>
+      <w:proofErr w:type="spellStart"/>
+      <w:r>
+        <w:t>sequence_length</w:t>
+      </w:r>
+      <w:proofErr w:type="spellEnd"/>
     </w:p>
     <w:p>
       <w:pPr>
@@ -4516,52 +5104,92 @@
       <w:pPr>
         <w:jc w:val="both"/>
       </w:pPr>
-      <w:r>
-        <w:t>sequence_length = 4</w:t>
-      </w:r>
-    </w:p>
-    <w:p>
-      <w:pPr>
-        <w:jc w:val="both"/>
-      </w:pPr>
-      <w:r>
-        <w:t>First feature_tensor would be : [1, 2, 3, 4]</w:t>
-      </w:r>
-    </w:p>
-    <w:p>
-      <w:pPr>
-        <w:jc w:val="both"/>
-      </w:pPr>
-      <w:r>
-        <w:t>The corresponding target_tensor would be: 5</w:t>
-      </w:r>
-    </w:p>
-    <w:p>
-      <w:pPr>
-        <w:jc w:val="both"/>
-      </w:pPr>
-      <w:r>
-        <w:t>Second feature_tensor would be : [2, 3, 4, 5]</w:t>
-      </w:r>
-    </w:p>
-    <w:p>
-      <w:pPr>
-        <w:jc w:val="both"/>
-      </w:pPr>
-      <w:r>
-        <w:t>And the second target_tensor would be : 6</w:t>
-      </w:r>
-    </w:p>
-    <w:p>
-      <w:pPr>
-        <w:jc w:val="both"/>
-      </w:pPr>
-    </w:p>
-    <w:p>
-      <w:pPr>
-        <w:jc w:val="both"/>
-      </w:pPr>
-      <w:r>
+      <w:proofErr w:type="spellStart"/>
+      <w:r>
+        <w:t>sequence_length</w:t>
+      </w:r>
+      <w:proofErr w:type="spellEnd"/>
+      <w:r>
+        <w:t xml:space="preserve"> = 4</w:t>
+      </w:r>
+    </w:p>
+    <w:p>
+      <w:pPr>
+        <w:jc w:val="both"/>
+      </w:pPr>
+      <w:r>
+        <w:t xml:space="preserve">First </w:t>
+      </w:r>
+      <w:proofErr w:type="spellStart"/>
+      <w:r>
+        <w:t>feature_tensor</w:t>
+      </w:r>
+      <w:proofErr w:type="spellEnd"/>
+      <w:r>
+        <w:t xml:space="preserve"> would be : [1, 2, 3, 4]</w:t>
+      </w:r>
+    </w:p>
+    <w:p>
+      <w:pPr>
+        <w:jc w:val="both"/>
+      </w:pPr>
+      <w:r>
+        <w:t xml:space="preserve">The corresponding </w:t>
+      </w:r>
+      <w:proofErr w:type="spellStart"/>
+      <w:r>
+        <w:t>target_tensor</w:t>
+      </w:r>
+      <w:proofErr w:type="spellEnd"/>
+      <w:r>
+        <w:t xml:space="preserve"> would be: 5</w:t>
+      </w:r>
+    </w:p>
+    <w:p>
+      <w:pPr>
+        <w:jc w:val="both"/>
+      </w:pPr>
+      <w:r>
+        <w:t xml:space="preserve">Second </w:t>
+      </w:r>
+      <w:proofErr w:type="spellStart"/>
+      <w:r>
+        <w:t>feature_tensor</w:t>
+      </w:r>
+      <w:proofErr w:type="spellEnd"/>
+      <w:r>
+        <w:t xml:space="preserve"> would be : [2, 3, 4, 5]</w:t>
+      </w:r>
+    </w:p>
+    <w:p>
+      <w:pPr>
+        <w:jc w:val="both"/>
+      </w:pPr>
+      <w:r>
+        <w:t xml:space="preserve">And the second </w:t>
+      </w:r>
+      <w:proofErr w:type="spellStart"/>
+      <w:r>
+        <w:t>target_tensor</w:t>
+      </w:r>
+      <w:proofErr w:type="spellEnd"/>
+      <w:r>
+        <w:t xml:space="preserve"> would be : 6</w:t>
+      </w:r>
+    </w:p>
+    <w:p>
+      <w:pPr>
+        <w:jc w:val="both"/>
+      </w:pPr>
+    </w:p>
+    <w:p>
+      <w:pPr>
+        <w:jc w:val="both"/>
+      </w:pPr>
+      <w:r>
+        <w:rPr>
+          <w:noProof/>
+        </w:rPr>
         <w:lastRenderedPageBreak/>
         <w:drawing>
           <wp:inline distT="0" distB="0" distL="0" distR="0" wp14:anchorId="3176756C" wp14:editId="28837CD0">
@@ -4593,7 +5221,7 @@
                     </pic:cNvPicPr>
                   </pic:nvPicPr>
                   <pic:blipFill>
-                    <a:blip r:embed="rId26"/>
+                    <a:blip r:embed="rId28"/>
                     <a:stretch>
                       <a:fillRect/>
                     </a:stretch>
@@ -4619,9 +5247,17 @@
         <w:pStyle w:val="Heading1"/>
         <w:jc w:val="both"/>
       </w:pPr>
-      <w:bookmarkStart w:id="15" w:name="_Toc100241335"/>
-      <w:r>
-        <w:t>How dataloader looks like</w:t>
+      <w:bookmarkStart w:id="15" w:name="_Toc100672782"/>
+      <w:r>
+        <w:t xml:space="preserve">How </w:t>
+      </w:r>
+      <w:proofErr w:type="spellStart"/>
+      <w:r>
+        <w:t>dataloader</w:t>
+      </w:r>
+      <w:proofErr w:type="spellEnd"/>
+      <w:r>
+        <w:t xml:space="preserve"> looks like</w:t>
       </w:r>
       <w:bookmarkEnd w:id="15"/>
       <w:r>
@@ -4631,17 +5267,49 @@
     <w:p/>
     <w:p>
       <w:r>
-        <w:t>Sample batch of inputs sample_x and targets sample_y  from the dataloader</w:t>
-      </w:r>
-    </w:p>
-    <w:p>
-      <w:r>
-        <w:t>We are shuffling the data in the dataloader to get random batches.</w:t>
+        <w:t xml:space="preserve">Sample batch of inputs </w:t>
+      </w:r>
+      <w:proofErr w:type="spellStart"/>
+      <w:r>
+        <w:t>sample_x</w:t>
+      </w:r>
+      <w:proofErr w:type="spellEnd"/>
+      <w:r>
+        <w:t xml:space="preserve"> and targets </w:t>
+      </w:r>
+      <w:proofErr w:type="spellStart"/>
+      <w:r>
+        <w:t>sample_y</w:t>
+      </w:r>
+      <w:proofErr w:type="spellEnd"/>
+      <w:r>
+        <w:t xml:space="preserve">  from the </w:t>
+      </w:r>
+      <w:proofErr w:type="spellStart"/>
+      <w:r>
+        <w:t>dataloader</w:t>
+      </w:r>
+      <w:proofErr w:type="spellEnd"/>
+    </w:p>
+    <w:p>
+      <w:r>
+        <w:t xml:space="preserve">We are shuffling the data in the </w:t>
+      </w:r>
+      <w:proofErr w:type="spellStart"/>
+      <w:r>
+        <w:t>dataloader</w:t>
+      </w:r>
+      <w:proofErr w:type="spellEnd"/>
+      <w:r>
+        <w:t xml:space="preserve"> to get random batches.</w:t>
       </w:r>
     </w:p>
     <w:p/>
     <w:p>
       <w:r>
+        <w:rPr>
+          <w:noProof/>
+        </w:rPr>
         <w:drawing>
           <wp:inline distT="0" distB="0" distL="0" distR="0" wp14:anchorId="2879FDBB" wp14:editId="60D92565">
             <wp:extent cx="5731510" cy="3409315"/>
@@ -4672,7 +5340,7 @@
                     </pic:cNvPicPr>
                   </pic:nvPicPr>
                   <pic:blipFill>
-                    <a:blip r:embed="rId27"/>
+                    <a:blip r:embed="rId29"/>
                     <a:stretch>
                       <a:fillRect/>
                     </a:stretch>
@@ -4703,7 +5371,7 @@
         <w:pStyle w:val="Heading1"/>
         <w:jc w:val="both"/>
       </w:pPr>
-      <w:bookmarkStart w:id="16" w:name="_Toc100241336"/>
+      <w:bookmarkStart w:id="16" w:name="_Toc100672783"/>
       <w:r>
         <w:t>Neural Network Architecture</w:t>
       </w:r>
@@ -4725,7 +5393,7 @@
         <w:pStyle w:val="Heading2"/>
         <w:jc w:val="both"/>
       </w:pPr>
-      <w:bookmarkStart w:id="17" w:name="_Toc100241337"/>
+      <w:bookmarkStart w:id="17" w:name="_Toc100672784"/>
       <w:r>
         <w:t>Constructor</w:t>
       </w:r>
@@ -4739,6 +5407,9 @@
         <w:jc w:val="both"/>
       </w:pPr>
       <w:r>
+        <w:rPr>
+          <w:noProof/>
+        </w:rPr>
         <w:drawing>
           <wp:inline distT="0" distB="0" distL="0" distR="0" wp14:anchorId="6C98D3AA" wp14:editId="081870E5">
             <wp:extent cx="5731510" cy="2874645"/>
@@ -4769,7 +5440,7 @@
                     </pic:cNvPicPr>
                   </pic:nvPicPr>
                   <pic:blipFill>
-                    <a:blip r:embed="rId28"/>
+                    <a:blip r:embed="rId30"/>
                     <a:stretch>
                       <a:fillRect/>
                     </a:stretch>
@@ -4795,23 +5466,29 @@
         <w:pStyle w:val="Heading2"/>
         <w:jc w:val="both"/>
       </w:pPr>
-      <w:bookmarkStart w:id="18" w:name="_Toc100241338"/>
+      <w:bookmarkStart w:id="18" w:name="_Toc100672785"/>
       <w:r>
         <w:t>Forward P</w:t>
       </w:r>
+      <w:r>
+        <w:t>ropagation</w:t>
+      </w:r>
       <w:bookmarkEnd w:id="18"/>
       <w:r>
-        <w:t xml:space="preserve">ropagation </w:t>
-      </w:r>
-      <w:r>
         <w:t xml:space="preserve"> </w:t>
       </w:r>
-    </w:p>
-    <w:p>
-      <w:pPr>
-        <w:jc w:val="both"/>
-      </w:pPr>
-      <w:r>
+      <w:r>
+        <w:t xml:space="preserve"> </w:t>
+      </w:r>
+    </w:p>
+    <w:p>
+      <w:pPr>
+        <w:jc w:val="both"/>
+      </w:pPr>
+      <w:r>
+        <w:rPr>
+          <w:noProof/>
+        </w:rPr>
         <w:drawing>
           <wp:inline distT="0" distB="0" distL="0" distR="0" wp14:anchorId="588A90F1" wp14:editId="02DA00DA">
             <wp:extent cx="5731510" cy="4528820"/>
@@ -4842,7 +5519,7 @@
                     </pic:cNvPicPr>
                   </pic:nvPicPr>
                   <pic:blipFill>
-                    <a:blip r:embed="rId29"/>
+                    <a:blip r:embed="rId31"/>
                     <a:stretch>
                       <a:fillRect/>
                     </a:stretch>
@@ -4868,7 +5545,7 @@
         <w:pStyle w:val="Heading2"/>
         <w:jc w:val="both"/>
       </w:pPr>
-      <w:bookmarkStart w:id="19" w:name="_Toc100241339"/>
+      <w:bookmarkStart w:id="19" w:name="_Toc100672786"/>
       <w:r>
         <w:lastRenderedPageBreak/>
         <w:t>Initializing the hidden state of LSTM</w:t>
@@ -4883,6 +5560,9 @@
         <w:jc w:val="both"/>
       </w:pPr>
       <w:r>
+        <w:rPr>
+          <w:noProof/>
+        </w:rPr>
         <w:drawing>
           <wp:inline distT="0" distB="0" distL="0" distR="0" wp14:anchorId="31F6B556" wp14:editId="13F699E8">
             <wp:extent cx="5731510" cy="2594610"/>
@@ -4913,7 +5593,7 @@
                     </pic:cNvPicPr>
                   </pic:nvPicPr>
                   <pic:blipFill>
-                    <a:blip r:embed="rId30"/>
+                    <a:blip r:embed="rId32"/>
                     <a:stretch>
                       <a:fillRect/>
                     </a:stretch>
@@ -4939,7 +5619,7 @@
         <w:pStyle w:val="Heading1"/>
         <w:jc w:val="both"/>
       </w:pPr>
-      <w:bookmarkStart w:id="20" w:name="_Toc100241340"/>
+      <w:bookmarkStart w:id="20" w:name="_Toc100672787"/>
       <w:r>
         <w:t>Backprop</w:t>
       </w:r>
@@ -4963,6 +5643,9 @@
     </w:p>
     <w:p>
       <w:r>
+        <w:rPr>
+          <w:noProof/>
+        </w:rPr>
         <w:lastRenderedPageBreak/>
         <w:drawing>
           <wp:inline distT="0" distB="0" distL="0" distR="0" wp14:anchorId="05EFD680" wp14:editId="575F5CDA">
@@ -4994,7 +5677,7 @@
                     </pic:cNvPicPr>
                   </pic:nvPicPr>
                   <pic:blipFill>
-                    <a:blip r:embed="rId31"/>
+                    <a:blip r:embed="rId33"/>
                     <a:stretch>
                       <a:fillRect/>
                     </a:stretch>
@@ -5025,7 +5708,7 @@
         <w:pStyle w:val="Heading1"/>
         <w:jc w:val="both"/>
       </w:pPr>
-      <w:bookmarkStart w:id="21" w:name="_Toc100241341"/>
+      <w:bookmarkStart w:id="21" w:name="_Toc100672788"/>
       <w:r>
         <w:lastRenderedPageBreak/>
         <w:t>Training loop</w:t>
@@ -5053,6 +5736,9 @@
         <w:jc w:val="both"/>
       </w:pPr>
       <w:r>
+        <w:rPr>
+          <w:noProof/>
+        </w:rPr>
         <w:drawing>
           <wp:inline distT="0" distB="0" distL="0" distR="0" wp14:anchorId="0CEEF5A0" wp14:editId="533F205D">
             <wp:extent cx="5731510" cy="4088130"/>
@@ -5083,7 +5769,7 @@
                     </pic:cNvPicPr>
                   </pic:nvPicPr>
                   <pic:blipFill>
-                    <a:blip r:embed="rId32"/>
+                    <a:blip r:embed="rId34"/>
                     <a:stretch>
                       <a:fillRect/>
                     </a:stretch>
@@ -5113,7 +5799,6 @@
           <w:szCs w:val="32"/>
         </w:rPr>
       </w:pPr>
-      <w:bookmarkStart w:id="22" w:name="_Toc100241342"/>
       <w:r>
         <w:br w:type="page"/>
       </w:r>
@@ -5123,6 +5808,7 @@
         <w:pStyle w:val="Heading1"/>
         <w:jc w:val="both"/>
       </w:pPr>
+      <w:bookmarkStart w:id="22" w:name="_Toc100672789"/>
       <w:r>
         <w:lastRenderedPageBreak/>
         <w:t>Hyperparameters</w:t>
@@ -5259,8 +5945,13 @@
         <w:t xml:space="preserve">Embedding Dim </w:t>
       </w:r>
       <w:r>
-        <w:t>: to set the embedding dimension, smaller than vocab_size</w:t>
-      </w:r>
+        <w:t xml:space="preserve">: to set the embedding dimension, smaller than </w:t>
+      </w:r>
+      <w:proofErr w:type="spellStart"/>
+      <w:r>
+        <w:t>vocab_size</w:t>
+      </w:r>
+      <w:proofErr w:type="spellEnd"/>
     </w:p>
     <w:p>
       <w:pPr>
@@ -5325,6 +6016,9 @@
         <w:jc w:val="both"/>
       </w:pPr>
       <w:r>
+        <w:rPr>
+          <w:noProof/>
+        </w:rPr>
         <w:drawing>
           <wp:inline distT="0" distB="0" distL="0" distR="0" wp14:anchorId="5DF86C90" wp14:editId="0EB4923E">
             <wp:extent cx="4134718" cy="4184650"/>
@@ -5355,7 +6049,7 @@
                     </pic:cNvPicPr>
                   </pic:nvPicPr>
                   <pic:blipFill>
-                    <a:blip r:embed="rId33"/>
+                    <a:blip r:embed="rId35"/>
                     <a:stretch>
                       <a:fillRect/>
                     </a:stretch>
@@ -5386,7 +6080,7 @@
         <w:pStyle w:val="Heading1"/>
         <w:jc w:val="both"/>
       </w:pPr>
-      <w:bookmarkStart w:id="23" w:name="_Toc100241343"/>
+      <w:bookmarkStart w:id="23" w:name="_Toc100672790"/>
       <w:r>
         <w:lastRenderedPageBreak/>
         <w:t>Training Result</w:t>
@@ -5427,6 +6121,9 @@
         <w:jc w:val="both"/>
       </w:pPr>
       <w:r>
+        <w:rPr>
+          <w:noProof/>
+        </w:rPr>
         <w:drawing>
           <wp:inline distT="0" distB="0" distL="0" distR="0" wp14:anchorId="3EB0C100" wp14:editId="4B97F1B9">
             <wp:extent cx="5731510" cy="2017395"/>
@@ -5457,7 +6154,7 @@
                     </pic:cNvPicPr>
                   </pic:nvPicPr>
                   <pic:blipFill>
-                    <a:blip r:embed="rId34"/>
+                    <a:blip r:embed="rId36"/>
                     <a:stretch>
                       <a:fillRect/>
                     </a:stretch>
@@ -5496,6 +6193,9 @@
         <w:jc w:val="both"/>
       </w:pPr>
       <w:r>
+        <w:rPr>
+          <w:noProof/>
+        </w:rPr>
         <w:drawing>
           <wp:inline distT="0" distB="0" distL="0" distR="0" wp14:anchorId="4DEBA186" wp14:editId="60404200">
             <wp:extent cx="5731510" cy="708660"/>
@@ -5526,7 +6226,7 @@
                     </pic:cNvPicPr>
                   </pic:nvPicPr>
                   <pic:blipFill>
-                    <a:blip r:embed="rId35"/>
+                    <a:blip r:embed="rId37"/>
                     <a:stretch>
                       <a:fillRect/>
                     </a:stretch>
@@ -5557,6 +6257,9 @@
         <w:jc w:val="both"/>
       </w:pPr>
       <w:r>
+        <w:rPr>
+          <w:noProof/>
+        </w:rPr>
         <w:drawing>
           <wp:inline distT="0" distB="0" distL="0" distR="0" wp14:anchorId="409A7E1F" wp14:editId="79E93BD4">
             <wp:extent cx="5731510" cy="2172335"/>
@@ -5587,7 +6290,7 @@
                     </pic:cNvPicPr>
                   </pic:nvPicPr>
                   <pic:blipFill>
-                    <a:blip r:embed="rId36"/>
+                    <a:blip r:embed="rId38"/>
                     <a:stretch>
                       <a:fillRect/>
                     </a:stretch>
@@ -5621,7 +6324,7 @@
         <w:pStyle w:val="Heading1"/>
         <w:jc w:val="both"/>
       </w:pPr>
-      <w:bookmarkStart w:id="24" w:name="_Toc100241344"/>
+      <w:bookmarkStart w:id="24" w:name="_Toc100672791"/>
       <w:r>
         <w:lastRenderedPageBreak/>
         <w:t>Script Generation</w:t>
@@ -5633,6 +6336,9 @@
         <w:jc w:val="both"/>
       </w:pPr>
       <w:r>
+        <w:rPr>
+          <w:noProof/>
+        </w:rPr>
         <w:drawing>
           <wp:inline distT="0" distB="0" distL="0" distR="0" wp14:anchorId="18E3FFF9" wp14:editId="61F916ED">
             <wp:extent cx="5731510" cy="3002915"/>
@@ -5663,7 +6369,7 @@
                     </pic:cNvPicPr>
                   </pic:nvPicPr>
                   <pic:blipFill>
-                    <a:blip r:embed="rId37"/>
+                    <a:blip r:embed="rId39"/>
                     <a:stretch>
                       <a:fillRect/>
                     </a:stretch>
@@ -5684,7 +6390,25 @@
         </w:drawing>
       </w:r>
     </w:p>
+    <w:p>
+      <w:pPr>
+        <w:jc w:val="both"/>
+      </w:pPr>
+    </w:p>
+    <w:p>
+      <w:pPr>
+        <w:pStyle w:val="Heading1"/>
+      </w:pPr>
+      <w:bookmarkStart w:id="25" w:name="_Toc100672792"/>
+      <w:r>
+        <w:t>References</w:t>
+      </w:r>
+      <w:bookmarkEnd w:id="25"/>
+    </w:p>
+    <w:p/>
     <w:sectPr>
+      <w:headerReference w:type="default" r:id="rId40"/>
+      <w:footerReference w:type="default" r:id="rId41"/>
       <w:pgSz w:w="11906" w:h="16838"/>
       <w:pgMar w:top="1440" w:right="1440" w:bottom="1440" w:left="1440" w:header="708" w:footer="708" w:gutter="0"/>
       <w:cols w:space="708"/>
@@ -5692,6 +6416,123 @@
     </w:sectPr>
   </w:body>
 </w:document>
+</file>
+
+<file path=word/endnotes.xml><?xml version="1.0" encoding="utf-8"?>
+<w:endnotes xmlns:wpc="http://schemas.microsoft.com/office/word/2010/wordprocessingCanvas" xmlns:cx="http://schemas.microsoft.com/office/drawing/2014/chartex" xmlns:cx1="http://schemas.microsoft.com/office/drawing/2015/9/8/chartex" xmlns:cx2="http://schemas.microsoft.com/office/drawing/2015/10/21/chartex" xmlns:cx3="http://schemas.microsoft.com/office/drawing/2016/5/9/chartex" xmlns:cx4="http://schemas.microsoft.com/office/drawing/2016/5/10/chartex" xmlns:cx5="http://schemas.microsoft.com/office/drawing/2016/5/11/chartex" xmlns:cx6="http://schemas.microsoft.com/office/drawing/2016/5/12/chartex" xmlns:cx7="http://schemas.microsoft.com/office/drawing/2016/5/13/chartex" xmlns:cx8="http://schemas.microsoft.com/office/drawing/2016/5/14/chartex" xmlns:mc="http://schemas.openxmlformats.org/markup-compatibility/2006" xmlns:aink="http://schemas.microsoft.com/office/drawing/2016/ink" xmlns:am3d="http://schemas.microsoft.com/office/drawing/2017/model3d" xmlns:o="urn:schemas-microsoft-com:office:office" xmlns:r="http://schemas.openxmlformats.org/officeDocument/2006/relationships" xmlns:m="http://schemas.openxmlformats.org/officeDocument/2006/math" xmlns:v="urn:schemas-microsoft-com:vml" xmlns:wp14="http://schemas.microsoft.com/office/word/2010/wordprocessingDrawing" xmlns:wp="http://schemas.openxmlformats.org/drawingml/2006/wordprocessingDrawing" xmlns:w10="urn:schemas-microsoft-com:office:word" xmlns:w="http://schemas.openxmlformats.org/wordprocessingml/2006/main" xmlns:w14="http://schemas.microsoft.com/office/word/2010/wordml" xmlns:w15="http://schemas.microsoft.com/office/word/2012/wordml" xmlns:w16cex="http://schemas.microsoft.com/office/word/2018/wordml/cex" xmlns:w16cid="http://schemas.microsoft.com/office/word/2016/wordml/cid" xmlns:w16="http://schemas.microsoft.com/office/word/2018/wordml" xmlns:w16sdtdh="http://schemas.microsoft.com/office/word/2020/wordml/sdtdatahash" xmlns:w16se="http://schemas.microsoft.com/office/word/2015/wordml/symex" xmlns:wpg="http://schemas.microsoft.com/office/word/2010/wordprocessingGroup" xmlns:wpi="http://schemas.microsoft.com/office/word/2010/wordprocessingInk" xmlns:wne="http://schemas.microsoft.com/office/word/2006/wordml" xmlns:wps="http://schemas.microsoft.com/office/word/2010/wordprocessingShape" mc:Ignorable="w14 w15 w16se w16cid w16 w16cex w16sdtdh wp14">
+  <w:endnote w:type="separator" w:id="-1">
+    <w:p>
+      <w:pPr>
+        <w:spacing w:after="0" w:line="240" w:lineRule="auto"/>
+      </w:pPr>
+      <w:r>
+        <w:separator/>
+      </w:r>
+    </w:p>
+  </w:endnote>
+  <w:endnote w:type="continuationSeparator" w:id="0">
+    <w:p>
+      <w:pPr>
+        <w:spacing w:after="0" w:line="240" w:lineRule="auto"/>
+      </w:pPr>
+      <w:r>
+        <w:continuationSeparator/>
+      </w:r>
+    </w:p>
+  </w:endnote>
+</w:endnotes>
+</file>
+
+<file path=word/footer1.xml><?xml version="1.0" encoding="utf-8"?>
+<w:ftr xmlns:wpc="http://schemas.microsoft.com/office/word/2010/wordprocessingCanvas" xmlns:cx="http://schemas.microsoft.com/office/drawing/2014/chartex" xmlns:cx1="http://schemas.microsoft.com/office/drawing/2015/9/8/chartex" xmlns:cx2="http://schemas.microsoft.com/office/drawing/2015/10/21/chartex" xmlns:cx3="http://schemas.microsoft.com/office/drawing/2016/5/9/chartex" xmlns:cx4="http://schemas.microsoft.com/office/drawing/2016/5/10/chartex" xmlns:cx5="http://schemas.microsoft.com/office/drawing/2016/5/11/chartex" xmlns:cx6="http://schemas.microsoft.com/office/drawing/2016/5/12/chartex" xmlns:cx7="http://schemas.microsoft.com/office/drawing/2016/5/13/chartex" xmlns:cx8="http://schemas.microsoft.com/office/drawing/2016/5/14/chartex" xmlns:mc="http://schemas.openxmlformats.org/markup-compatibility/2006" xmlns:aink="http://schemas.microsoft.com/office/drawing/2016/ink" xmlns:am3d="http://schemas.microsoft.com/office/drawing/2017/model3d" xmlns:o="urn:schemas-microsoft-com:office:office" xmlns:r="http://schemas.openxmlformats.org/officeDocument/2006/relationships" xmlns:m="http://schemas.openxmlformats.org/officeDocument/2006/math" xmlns:v="urn:schemas-microsoft-com:vml" xmlns:wp14="http://schemas.microsoft.com/office/word/2010/wordprocessingDrawing" xmlns:wp="http://schemas.openxmlformats.org/drawingml/2006/wordprocessingDrawing" xmlns:w10="urn:schemas-microsoft-com:office:word" xmlns:w="http://schemas.openxmlformats.org/wordprocessingml/2006/main" xmlns:w14="http://schemas.microsoft.com/office/word/2010/wordml" xmlns:w15="http://schemas.microsoft.com/office/word/2012/wordml" xmlns:w16cex="http://schemas.microsoft.com/office/word/2018/wordml/cex" xmlns:w16cid="http://schemas.microsoft.com/office/word/2016/wordml/cid" xmlns:w16="http://schemas.microsoft.com/office/word/2018/wordml" xmlns:w16sdtdh="http://schemas.microsoft.com/office/word/2020/wordml/sdtdatahash" xmlns:w16se="http://schemas.microsoft.com/office/word/2015/wordml/symex" xmlns:wpg="http://schemas.microsoft.com/office/word/2010/wordprocessingGroup" xmlns:wpi="http://schemas.microsoft.com/office/word/2010/wordprocessingInk" xmlns:wne="http://schemas.microsoft.com/office/word/2006/wordml" xmlns:wps="http://schemas.microsoft.com/office/word/2010/wordprocessingShape" mc:Ignorable="w14 w15 w16se w16cid w16 w16cex w16sdtdh wp14">
+  <w:sdt>
+    <w:sdtPr>
+      <w:id w:val="-581530577"/>
+      <w:docPartObj>
+        <w:docPartGallery w:val="Page Numbers (Bottom of Page)"/>
+        <w:docPartUnique/>
+      </w:docPartObj>
+    </w:sdtPr>
+    <w:sdtEndPr>
+      <w:rPr>
+        <w:noProof/>
+      </w:rPr>
+    </w:sdtEndPr>
+    <w:sdtContent>
+      <w:p>
+        <w:pPr>
+          <w:pStyle w:val="Footer"/>
+          <w:jc w:val="right"/>
+        </w:pPr>
+        <w:r>
+          <w:fldChar w:fldCharType="begin"/>
+        </w:r>
+        <w:r>
+          <w:instrText xml:space="preserve"> PAGE   \* MERGEFORMAT </w:instrText>
+        </w:r>
+        <w:r>
+          <w:fldChar w:fldCharType="separate"/>
+        </w:r>
+        <w:r>
+          <w:rPr>
+            <w:noProof/>
+          </w:rPr>
+          <w:t>2</w:t>
+        </w:r>
+        <w:r>
+          <w:rPr>
+            <w:noProof/>
+          </w:rPr>
+          <w:fldChar w:fldCharType="end"/>
+        </w:r>
+      </w:p>
+    </w:sdtContent>
+  </w:sdt>
+  <w:p>
+    <w:pPr>
+      <w:pStyle w:val="Footer"/>
+    </w:pPr>
+  </w:p>
+</w:ftr>
+</file>
+
+<file path=word/footnotes.xml><?xml version="1.0" encoding="utf-8"?>
+<w:footnotes xmlns:wpc="http://schemas.microsoft.com/office/word/2010/wordprocessingCanvas" xmlns:cx="http://schemas.microsoft.com/office/drawing/2014/chartex" xmlns:cx1="http://schemas.microsoft.com/office/drawing/2015/9/8/chartex" xmlns:cx2="http://schemas.microsoft.com/office/drawing/2015/10/21/chartex" xmlns:cx3="http://schemas.microsoft.com/office/drawing/2016/5/9/chartex" xmlns:cx4="http://schemas.microsoft.com/office/drawing/2016/5/10/chartex" xmlns:cx5="http://schemas.microsoft.com/office/drawing/2016/5/11/chartex" xmlns:cx6="http://schemas.microsoft.com/office/drawing/2016/5/12/chartex" xmlns:cx7="http://schemas.microsoft.com/office/drawing/2016/5/13/chartex" xmlns:cx8="http://schemas.microsoft.com/office/drawing/2016/5/14/chartex" xmlns:mc="http://schemas.openxmlformats.org/markup-compatibility/2006" xmlns:aink="http://schemas.microsoft.com/office/drawing/2016/ink" xmlns:am3d="http://schemas.microsoft.com/office/drawing/2017/model3d" xmlns:o="urn:schemas-microsoft-com:office:office" xmlns:r="http://schemas.openxmlformats.org/officeDocument/2006/relationships" xmlns:m="http://schemas.openxmlformats.org/officeDocument/2006/math" xmlns:v="urn:schemas-microsoft-com:vml" xmlns:wp14="http://schemas.microsoft.com/office/word/2010/wordprocessingDrawing" xmlns:wp="http://schemas.openxmlformats.org/drawingml/2006/wordprocessingDrawing" xmlns:w10="urn:schemas-microsoft-com:office:word" xmlns:w="http://schemas.openxmlformats.org/wordprocessingml/2006/main" xmlns:w14="http://schemas.microsoft.com/office/word/2010/wordml" xmlns:w15="http://schemas.microsoft.com/office/word/2012/wordml" xmlns:w16cex="http://schemas.microsoft.com/office/word/2018/wordml/cex" xmlns:w16cid="http://schemas.microsoft.com/office/word/2016/wordml/cid" xmlns:w16="http://schemas.microsoft.com/office/word/2018/wordml" xmlns:w16sdtdh="http://schemas.microsoft.com/office/word/2020/wordml/sdtdatahash" xmlns:w16se="http://schemas.microsoft.com/office/word/2015/wordml/symex" xmlns:wpg="http://schemas.microsoft.com/office/word/2010/wordprocessingGroup" xmlns:wpi="http://schemas.microsoft.com/office/word/2010/wordprocessingInk" xmlns:wne="http://schemas.microsoft.com/office/word/2006/wordml" xmlns:wps="http://schemas.microsoft.com/office/word/2010/wordprocessingShape" mc:Ignorable="w14 w15 w16se w16cid w16 w16cex w16sdtdh wp14">
+  <w:footnote w:type="separator" w:id="-1">
+    <w:p>
+      <w:pPr>
+        <w:spacing w:after="0" w:line="240" w:lineRule="auto"/>
+      </w:pPr>
+      <w:r>
+        <w:separator/>
+      </w:r>
+    </w:p>
+  </w:footnote>
+  <w:footnote w:type="continuationSeparator" w:id="0">
+    <w:p>
+      <w:pPr>
+        <w:spacing w:after="0" w:line="240" w:lineRule="auto"/>
+      </w:pPr>
+      <w:r>
+        <w:continuationSeparator/>
+      </w:r>
+    </w:p>
+  </w:footnote>
+</w:footnotes>
+</file>
+
+<file path=word/header1.xml><?xml version="1.0" encoding="utf-8"?>
+<w:hdr xmlns:wpc="http://schemas.microsoft.com/office/word/2010/wordprocessingCanvas" xmlns:cx="http://schemas.microsoft.com/office/drawing/2014/chartex" xmlns:cx1="http://schemas.microsoft.com/office/drawing/2015/9/8/chartex" xmlns:cx2="http://schemas.microsoft.com/office/drawing/2015/10/21/chartex" xmlns:cx3="http://schemas.microsoft.com/office/drawing/2016/5/9/chartex" xmlns:cx4="http://schemas.microsoft.com/office/drawing/2016/5/10/chartex" xmlns:cx5="http://schemas.microsoft.com/office/drawing/2016/5/11/chartex" xmlns:cx6="http://schemas.microsoft.com/office/drawing/2016/5/12/chartex" xmlns:cx7="http://schemas.microsoft.com/office/drawing/2016/5/13/chartex" xmlns:cx8="http://schemas.microsoft.com/office/drawing/2016/5/14/chartex" xmlns:mc="http://schemas.openxmlformats.org/markup-compatibility/2006" xmlns:aink="http://schemas.microsoft.com/office/drawing/2016/ink" xmlns:am3d="http://schemas.microsoft.com/office/drawing/2017/model3d" xmlns:o="urn:schemas-microsoft-com:office:office" xmlns:r="http://schemas.openxmlformats.org/officeDocument/2006/relationships" xmlns:m="http://schemas.openxmlformats.org/officeDocument/2006/math" xmlns:v="urn:schemas-microsoft-com:vml" xmlns:wp14="http://schemas.microsoft.com/office/word/2010/wordprocessingDrawing" xmlns:wp="http://schemas.openxmlformats.org/drawingml/2006/wordprocessingDrawing" xmlns:w10="urn:schemas-microsoft-com:office:word" xmlns:w="http://schemas.openxmlformats.org/wordprocessingml/2006/main" xmlns:w14="http://schemas.microsoft.com/office/word/2010/wordml" xmlns:w15="http://schemas.microsoft.com/office/word/2012/wordml" xmlns:w16cex="http://schemas.microsoft.com/office/word/2018/wordml/cex" xmlns:w16cid="http://schemas.microsoft.com/office/word/2016/wordml/cid" xmlns:w16="http://schemas.microsoft.com/office/word/2018/wordml" xmlns:w16sdtdh="http://schemas.microsoft.com/office/word/2020/wordml/sdtdatahash" xmlns:w16se="http://schemas.microsoft.com/office/word/2015/wordml/symex" xmlns:wpg="http://schemas.microsoft.com/office/word/2010/wordprocessingGroup" xmlns:wpi="http://schemas.microsoft.com/office/word/2010/wordprocessingInk" xmlns:wne="http://schemas.microsoft.com/office/word/2006/wordml" xmlns:wps="http://schemas.microsoft.com/office/word/2010/wordprocessingShape" mc:Ignorable="w14 w15 w16se w16cid w16 w16cex w16sdtdh wp14">
+  <w:p>
+    <w:pPr>
+      <w:pStyle w:val="Header"/>
+    </w:pPr>
+    <w:r>
+      <w:tab/>
+      <w:t>INSE 6421</w:t>
+    </w:r>
+  </w:p>
+</w:hdr>
 </file>
 
 <file path=word/numbering.xml><?xml version="1.0" encoding="utf-8"?>
@@ -6975,6 +7816,7 @@
   <w:style w:type="character" w:default="1" w:styleId="DefaultParagraphFont">
     <w:name w:val="Default Paragraph Font"/>
     <w:uiPriority w:val="1"/>
+    <w:semiHidden/>
     <w:unhideWhenUsed/>
   </w:style>
   <w:style w:type="table" w:default="1" w:styleId="TableNormal">
@@ -7181,6 +8023,50 @@
         <w:insideV w:val="single" w:sz="4" w:space="0" w:color="auto"/>
       </w:tblBorders>
     </w:tblPr>
+  </w:style>
+  <w:style w:type="paragraph" w:styleId="Header">
+    <w:name w:val="header"/>
+    <w:basedOn w:val="Normal"/>
+    <w:link w:val="HeaderChar"/>
+    <w:uiPriority w:val="99"/>
+    <w:unhideWhenUsed/>
+    <w:rsid w:val="006217F3"/>
+    <w:pPr>
+      <w:tabs>
+        <w:tab w:val="center" w:pos="4513"/>
+        <w:tab w:val="right" w:pos="9026"/>
+      </w:tabs>
+      <w:spacing w:after="0" w:line="240" w:lineRule="auto"/>
+    </w:pPr>
+  </w:style>
+  <w:style w:type="character" w:customStyle="1" w:styleId="HeaderChar">
+    <w:name w:val="Header Char"/>
+    <w:basedOn w:val="DefaultParagraphFont"/>
+    <w:link w:val="Header"/>
+    <w:uiPriority w:val="99"/>
+    <w:rsid w:val="006217F3"/>
+  </w:style>
+  <w:style w:type="paragraph" w:styleId="Footer">
+    <w:name w:val="footer"/>
+    <w:basedOn w:val="Normal"/>
+    <w:link w:val="FooterChar"/>
+    <w:uiPriority w:val="99"/>
+    <w:unhideWhenUsed/>
+    <w:rsid w:val="006217F3"/>
+    <w:pPr>
+      <w:tabs>
+        <w:tab w:val="center" w:pos="4513"/>
+        <w:tab w:val="right" w:pos="9026"/>
+      </w:tabs>
+      <w:spacing w:after="0" w:line="240" w:lineRule="auto"/>
+    </w:pPr>
+  </w:style>
+  <w:style w:type="character" w:customStyle="1" w:styleId="FooterChar">
+    <w:name w:val="Footer Char"/>
+    <w:basedOn w:val="DefaultParagraphFont"/>
+    <w:link w:val="Footer"/>
+    <w:uiPriority w:val="99"/>
+    <w:rsid w:val="006217F3"/>
   </w:style>
 </w:styles>
 </file>

</xml_diff>

<commit_message>
saving all the images that is used to create doc
</commit_message>
<xml_diff>
--- a/Project Report.docx
+++ b/Project Report.docx
@@ -3797,6 +3797,12 @@
               <w:rPr>
                 <w:noProof/>
               </w:rPr>
+              <w:t xml:space="preserve"> </w:t>
+            </w:r>
+            <w:r>
+              <w:rPr>
+                <w:noProof/>
+              </w:rPr>
               <w:drawing>
                 <wp:inline distT="0" distB="0" distL="0" distR="0" wp14:anchorId="6026B832" wp14:editId="7392308E">
                   <wp:extent cx="2736850" cy="2225403"/>
@@ -3859,6 +3865,9 @@
             <w:pPr>
               <w:jc w:val="both"/>
             </w:pPr>
+            <w:r>
+              <w:t xml:space="preserve"> </w:t>
+            </w:r>
           </w:p>
         </w:tc>
         <w:tc>
@@ -4519,9 +4528,17 @@
           <w:noProof/>
         </w:rPr>
         <w:drawing>
-          <wp:inline distT="0" distB="0" distL="0" distR="0" wp14:anchorId="2C59781E" wp14:editId="00ABB56F">
+          <wp:anchor distT="0" distB="0" distL="114300" distR="114300" simplePos="0" relativeHeight="251658240" behindDoc="0" locked="0" layoutInCell="1" allowOverlap="1" wp14:anchorId="2C59781E" wp14:editId="4715BB1B">
+            <wp:simplePos x="914400" y="7368363"/>
+            <wp:positionH relativeFrom="column">
+              <wp:align>left</wp:align>
+            </wp:positionH>
+            <wp:positionV relativeFrom="paragraph">
+              <wp:align>top</wp:align>
+            </wp:positionV>
             <wp:extent cx="3429000" cy="2109937"/>
             <wp:effectExtent l="0" t="0" r="0" b="5080"/>
+            <wp:wrapSquare wrapText="bothSides"/>
             <wp:docPr id="14" name="Picture 4" descr="A screenshot of a computer&#10;&#10;Description automatically generated with medium confidence">
               <a:extLst xmlns:a="http://schemas.openxmlformats.org/drawingml/2006/main">
                 <a:ext uri="{FF2B5EF4-FFF2-40B4-BE49-F238E27FC236}">
@@ -4548,7 +4565,13 @@
                     </pic:cNvPicPr>
                   </pic:nvPicPr>
                   <pic:blipFill>
-                    <a:blip r:embed="rId22"/>
+                    <a:blip r:embed="rId22" cstate="print">
+                      <a:extLst>
+                        <a:ext uri="{28A0092B-C50C-407E-A947-70E740481C1C}">
+                          <a14:useLocalDpi xmlns:a14="http://schemas.microsoft.com/office/drawing/2010/main" val="0"/>
+                        </a:ext>
+                      </a:extLst>
+                    </a:blip>
                     <a:stretch>
                       <a:fillRect/>
                     </a:stretch>
@@ -4556,7 +4579,7 @@
                   <pic:spPr>
                     <a:xfrm>
                       <a:off x="0" y="0"/>
-                      <a:ext cx="3433444" cy="2112672"/>
+                      <a:ext cx="3429000" cy="2109937"/>
                     </a:xfrm>
                     <a:prstGeom prst="rect">
                       <a:avLst/>
@@ -4565,8 +4588,11 @@
                 </pic:pic>
               </a:graphicData>
             </a:graphic>
-          </wp:inline>
+          </wp:anchor>
         </w:drawing>
+      </w:r>
+      <w:r>
+        <w:br w:type="textWrapping" w:clear="all"/>
       </w:r>
     </w:p>
     <w:p>
@@ -5023,7 +5049,7 @@
           <w:noProof/>
         </w:rPr>
         <w:drawing>
-          <wp:inline distT="0" distB="0" distL="0" distR="0" wp14:anchorId="74AD4507" wp14:editId="268E1346">
+          <wp:inline distT="0" distB="0" distL="0" distR="0" wp14:anchorId="74AD4507" wp14:editId="205593D1">
             <wp:extent cx="4339590" cy="5504571"/>
             <wp:effectExtent l="0" t="38100" r="0" b="58420"/>
             <wp:docPr id="3" name="Diagram 3"/>
@@ -7802,7 +7828,21 @@
             <w:rStyle w:val="Hyperlink"/>
             <w:rFonts w:cstheme="minorHAnsi"/>
           </w:rPr>
-          <w:t>https://www.mecs-press.org/ijitcs/ijitcs-v10-n6/IJITCS-V10-N6-5.pdf</w:t>
+          <w:t>http</w:t>
+        </w:r>
+        <w:r>
+          <w:rPr>
+            <w:rStyle w:val="Hyperlink"/>
+            <w:rFonts w:cstheme="minorHAnsi"/>
+          </w:rPr>
+          <w:t>s</w:t>
+        </w:r>
+        <w:r>
+          <w:rPr>
+            <w:rStyle w:val="Hyperlink"/>
+            <w:rFonts w:cstheme="minorHAnsi"/>
+          </w:rPr>
+          <w:t>://www.mecs-press.org/ijitcs/ijitcs-v10-n6/IJITCS-V10-N6-5.pdf</w:t>
         </w:r>
       </w:hyperlink>
       <w:r>
@@ -7919,35 +7959,21 @@
           <w:rFonts w:cstheme="minorHAnsi"/>
           <w:color w:val="000000"/>
         </w:rPr>
-        <w:t>0</w:t>
+        <w:t>08</w:t>
       </w:r>
       <w:r>
         <w:rPr>
           <w:rFonts w:cstheme="minorHAnsi"/>
           <w:color w:val="000000"/>
         </w:rPr>
-        <w:t>8</w:t>
+        <w:t xml:space="preserve"> 201</w:t>
       </w:r>
       <w:r>
         <w:rPr>
           <w:rFonts w:cstheme="minorHAnsi"/>
           <w:color w:val="000000"/>
         </w:rPr>
-        <w:t xml:space="preserve"> 201</w:t>
-      </w:r>
-      <w:r>
-        <w:rPr>
-          <w:rFonts w:cstheme="minorHAnsi"/>
-          <w:color w:val="000000"/>
-        </w:rPr>
-        <w:t>9</w:t>
-      </w:r>
-      <w:r>
-        <w:rPr>
-          <w:rFonts w:cstheme="minorHAnsi"/>
-          <w:color w:val="000000"/>
-        </w:rPr>
-        <w:t>,</w:t>
+        <w:t>9,</w:t>
       </w:r>
       <w:r>
         <w:t xml:space="preserve"> </w:t>
@@ -10705,72 +10731,102 @@
       <w:vertAlign w:val="superscript"/>
     </w:rPr>
   </w:style>
+  <w:style w:type="character" w:styleId="FollowedHyperlink">
+    <w:name w:val="FollowedHyperlink"/>
+    <w:basedOn w:val="DefaultParagraphFont"/>
+    <w:uiPriority w:val="99"/>
+    <w:semiHidden/>
+    <w:unhideWhenUsed/>
+    <w:rsid w:val="0093734A"/>
+    <w:rPr>
+      <w:color w:val="954F72" w:themeColor="followedHyperlink"/>
+      <w:u w:val="single"/>
+    </w:rPr>
+  </w:style>
 </w:styles>
 </file>
 
 <file path=word/diagrams/colors1.xml><?xml version="1.0" encoding="utf-8"?>
-<dgm:colorsDef xmlns:dgm="http://schemas.openxmlformats.org/drawingml/2006/diagram" xmlns:a="http://schemas.openxmlformats.org/drawingml/2006/main" uniqueId="urn:microsoft.com/office/officeart/2005/8/colors/accent1_2">
+<dgm:colorsDef xmlns:dgm="http://schemas.openxmlformats.org/drawingml/2006/diagram" xmlns:a="http://schemas.openxmlformats.org/drawingml/2006/main" uniqueId="urn:microsoft.com/office/officeart/2005/8/colors/accent0_1">
   <dgm:title val=""/>
   <dgm:desc val=""/>
   <dgm:catLst>
-    <dgm:cat type="accent1" pri="11200"/>
+    <dgm:cat type="mainScheme" pri="10100"/>
   </dgm:catLst>
   <dgm:styleLbl name="node0">
     <dgm:fillClrLst meth="repeat">
-      <a:schemeClr val="accent1"/>
+      <a:schemeClr val="lt1"/>
     </dgm:fillClrLst>
     <dgm:linClrLst meth="repeat">
-      <a:schemeClr val="lt1"/>
+      <a:schemeClr val="dk1">
+        <a:shade val="80000"/>
+      </a:schemeClr>
     </dgm:linClrLst>
     <dgm:effectClrLst/>
     <dgm:txLinClrLst/>
-    <dgm:txFillClrLst/>
+    <dgm:txFillClrLst meth="repeat">
+      <a:schemeClr val="dk1"/>
+    </dgm:txFillClrLst>
+    <dgm:txEffectClrLst/>
+  </dgm:styleLbl>
+  <dgm:styleLbl name="node1">
+    <dgm:fillClrLst meth="repeat">
+      <a:schemeClr val="lt1"/>
+    </dgm:fillClrLst>
+    <dgm:linClrLst meth="repeat">
+      <a:schemeClr val="dk1">
+        <a:shade val="80000"/>
+      </a:schemeClr>
+    </dgm:linClrLst>
+    <dgm:effectClrLst/>
+    <dgm:txLinClrLst/>
+    <dgm:txFillClrLst meth="repeat">
+      <a:schemeClr val="dk1"/>
+    </dgm:txFillClrLst>
     <dgm:txEffectClrLst/>
   </dgm:styleLbl>
   <dgm:styleLbl name="alignNode1">
     <dgm:fillClrLst meth="repeat">
-      <a:schemeClr val="accent1"/>
+      <a:schemeClr val="lt1"/>
     </dgm:fillClrLst>
     <dgm:linClrLst meth="repeat">
-      <a:schemeClr val="accent1"/>
+      <a:schemeClr val="dk1">
+        <a:shade val="80000"/>
+      </a:schemeClr>
     </dgm:linClrLst>
     <dgm:effectClrLst/>
     <dgm:txLinClrLst/>
-    <dgm:txFillClrLst/>
-    <dgm:txEffectClrLst/>
-  </dgm:styleLbl>
-  <dgm:styleLbl name="node1">
-    <dgm:fillClrLst meth="repeat">
-      <a:schemeClr val="accent1"/>
-    </dgm:fillClrLst>
-    <dgm:linClrLst meth="repeat">
-      <a:schemeClr val="lt1"/>
-    </dgm:linClrLst>
-    <dgm:effectClrLst/>
-    <dgm:txLinClrLst/>
-    <dgm:txFillClrLst/>
+    <dgm:txFillClrLst meth="repeat">
+      <a:schemeClr val="dk1"/>
+    </dgm:txFillClrLst>
     <dgm:txEffectClrLst/>
   </dgm:styleLbl>
   <dgm:styleLbl name="lnNode1">
     <dgm:fillClrLst meth="repeat">
-      <a:schemeClr val="accent1"/>
+      <a:schemeClr val="lt1"/>
     </dgm:fillClrLst>
     <dgm:linClrLst meth="repeat">
-      <a:schemeClr val="lt1"/>
+      <a:schemeClr val="dk1">
+        <a:shade val="80000"/>
+      </a:schemeClr>
     </dgm:linClrLst>
     <dgm:effectClrLst/>
     <dgm:txLinClrLst/>
-    <dgm:txFillClrLst/>
+    <dgm:txFillClrLst meth="repeat">
+      <a:schemeClr val="dk1"/>
+    </dgm:txFillClrLst>
     <dgm:txEffectClrLst/>
   </dgm:styleLbl>
   <dgm:styleLbl name="vennNode1">
     <dgm:fillClrLst meth="repeat">
-      <a:schemeClr val="accent1">
+      <a:schemeClr val="lt1">
         <a:alpha val="50000"/>
       </a:schemeClr>
     </dgm:fillClrLst>
     <dgm:linClrLst meth="repeat">
-      <a:schemeClr val="lt1"/>
+      <a:schemeClr val="dk1">
+        <a:shade val="80000"/>
+      </a:schemeClr>
     </dgm:linClrLst>
     <dgm:effectClrLst/>
     <dgm:txLinClrLst/>
@@ -10779,48 +10835,62 @@
   </dgm:styleLbl>
   <dgm:styleLbl name="node2">
     <dgm:fillClrLst meth="repeat">
-      <a:schemeClr val="accent1"/>
+      <a:schemeClr val="lt1"/>
     </dgm:fillClrLst>
     <dgm:linClrLst meth="repeat">
-      <a:schemeClr val="lt1"/>
+      <a:schemeClr val="dk1">
+        <a:shade val="80000"/>
+      </a:schemeClr>
     </dgm:linClrLst>
     <dgm:effectClrLst/>
     <dgm:txLinClrLst/>
-    <dgm:txFillClrLst/>
+    <dgm:txFillClrLst meth="repeat">
+      <a:schemeClr val="dk1"/>
+    </dgm:txFillClrLst>
     <dgm:txEffectClrLst/>
   </dgm:styleLbl>
   <dgm:styleLbl name="node3">
     <dgm:fillClrLst meth="repeat">
-      <a:schemeClr val="accent1"/>
+      <a:schemeClr val="lt1"/>
     </dgm:fillClrLst>
     <dgm:linClrLst meth="repeat">
-      <a:schemeClr val="lt1"/>
+      <a:schemeClr val="dk1">
+        <a:shade val="80000"/>
+      </a:schemeClr>
     </dgm:linClrLst>
     <dgm:effectClrLst/>
     <dgm:txLinClrLst/>
-    <dgm:txFillClrLst/>
+    <dgm:txFillClrLst meth="repeat">
+      <a:schemeClr val="dk1"/>
+    </dgm:txFillClrLst>
     <dgm:txEffectClrLst/>
   </dgm:styleLbl>
   <dgm:styleLbl name="node4">
     <dgm:fillClrLst meth="repeat">
-      <a:schemeClr val="accent1"/>
+      <a:schemeClr val="lt1"/>
     </dgm:fillClrLst>
     <dgm:linClrLst meth="repeat">
-      <a:schemeClr val="lt1"/>
+      <a:schemeClr val="dk1">
+        <a:shade val="80000"/>
+      </a:schemeClr>
     </dgm:linClrLst>
     <dgm:effectClrLst/>
     <dgm:txLinClrLst/>
-    <dgm:txFillClrLst/>
+    <dgm:txFillClrLst meth="repeat">
+      <a:schemeClr val="dk1"/>
+    </dgm:txFillClrLst>
     <dgm:txEffectClrLst/>
   </dgm:styleLbl>
   <dgm:styleLbl name="fgImgPlace1">
     <dgm:fillClrLst meth="repeat">
-      <a:schemeClr val="accent1">
-        <a:tint val="50000"/>
+      <a:schemeClr val="dk1">
+        <a:tint val="40000"/>
       </a:schemeClr>
     </dgm:fillClrLst>
     <dgm:linClrLst meth="repeat">
-      <a:schemeClr val="lt1"/>
+      <a:schemeClr val="dk1">
+        <a:shade val="80000"/>
+      </a:schemeClr>
     </dgm:linClrLst>
     <dgm:effectClrLst/>
     <dgm:txLinClrLst/>
@@ -10831,12 +10901,14 @@
   </dgm:styleLbl>
   <dgm:styleLbl name="alignImgPlace1">
     <dgm:fillClrLst meth="repeat">
-      <a:schemeClr val="accent1">
-        <a:tint val="50000"/>
+      <a:schemeClr val="dk1">
+        <a:tint val="40000"/>
       </a:schemeClr>
     </dgm:fillClrLst>
     <dgm:linClrLst meth="repeat">
-      <a:schemeClr val="lt1"/>
+      <a:schemeClr val="dk1">
+        <a:shade val="80000"/>
+      </a:schemeClr>
     </dgm:linClrLst>
     <dgm:effectClrLst/>
     <dgm:txLinClrLst/>
@@ -10847,12 +10919,14 @@
   </dgm:styleLbl>
   <dgm:styleLbl name="bgImgPlace1">
     <dgm:fillClrLst meth="repeat">
-      <a:schemeClr val="accent1">
-        <a:tint val="50000"/>
+      <a:schemeClr val="dk1">
+        <a:tint val="40000"/>
       </a:schemeClr>
     </dgm:fillClrLst>
     <dgm:linClrLst meth="repeat">
-      <a:schemeClr val="lt1"/>
+      <a:schemeClr val="dk1">
+        <a:shade val="80000"/>
+      </a:schemeClr>
     </dgm:linClrLst>
     <dgm:effectClrLst/>
     <dgm:txLinClrLst/>
@@ -10863,58 +10937,64 @@
   </dgm:styleLbl>
   <dgm:styleLbl name="sibTrans2D1">
     <dgm:fillClrLst meth="repeat">
-      <a:schemeClr val="accent1">
+      <a:schemeClr val="dk1">
         <a:tint val="60000"/>
       </a:schemeClr>
     </dgm:fillClrLst>
     <dgm:linClrLst meth="repeat">
-      <a:schemeClr val="accent1">
+      <a:schemeClr val="dk1">
         <a:tint val="60000"/>
       </a:schemeClr>
     </dgm:linClrLst>
     <dgm:effectClrLst/>
     <dgm:txLinClrLst/>
-    <dgm:txFillClrLst/>
+    <dgm:txFillClrLst meth="repeat">
+      <a:schemeClr val="dk1"/>
+    </dgm:txFillClrLst>
     <dgm:txEffectClrLst/>
   </dgm:styleLbl>
   <dgm:styleLbl name="fgSibTrans2D1">
     <dgm:fillClrLst meth="repeat">
-      <a:schemeClr val="accent1">
+      <a:schemeClr val="dk1">
         <a:tint val="60000"/>
       </a:schemeClr>
     </dgm:fillClrLst>
     <dgm:linClrLst meth="repeat">
-      <a:schemeClr val="accent1">
+      <a:schemeClr val="dk1">
         <a:tint val="60000"/>
       </a:schemeClr>
     </dgm:linClrLst>
     <dgm:effectClrLst/>
     <dgm:txLinClrLst/>
-    <dgm:txFillClrLst/>
+    <dgm:txFillClrLst meth="repeat">
+      <a:schemeClr val="dk1"/>
+    </dgm:txFillClrLst>
     <dgm:txEffectClrLst/>
   </dgm:styleLbl>
   <dgm:styleLbl name="bgSibTrans2D1">
     <dgm:fillClrLst meth="repeat">
-      <a:schemeClr val="accent1">
+      <a:schemeClr val="dk1">
         <a:tint val="60000"/>
       </a:schemeClr>
     </dgm:fillClrLst>
     <dgm:linClrLst meth="repeat">
-      <a:schemeClr val="accent1">
+      <a:schemeClr val="dk1">
         <a:tint val="60000"/>
       </a:schemeClr>
     </dgm:linClrLst>
     <dgm:effectClrLst/>
     <dgm:txLinClrLst/>
-    <dgm:txFillClrLst/>
+    <dgm:txFillClrLst meth="repeat">
+      <a:schemeClr val="dk1"/>
+    </dgm:txFillClrLst>
     <dgm:txEffectClrLst/>
   </dgm:styleLbl>
   <dgm:styleLbl name="sibTrans1D1">
     <dgm:fillClrLst meth="repeat">
-      <a:schemeClr val="accent1"/>
+      <a:schemeClr val="dk1"/>
     </dgm:fillClrLst>
     <dgm:linClrLst meth="repeat">
-      <a:schemeClr val="accent1"/>
+      <a:schemeClr val="dk1"/>
     </dgm:linClrLst>
     <dgm:effectClrLst/>
     <dgm:txLinClrLst/>
@@ -10925,12 +11005,10 @@
   </dgm:styleLbl>
   <dgm:styleLbl name="callout">
     <dgm:fillClrLst meth="repeat">
-      <a:schemeClr val="accent1"/>
+      <a:schemeClr val="dk1"/>
     </dgm:fillClrLst>
     <dgm:linClrLst meth="repeat">
-      <a:schemeClr val="accent1">
-        <a:tint val="50000"/>
-      </a:schemeClr>
+      <a:schemeClr val="dk1"/>
     </dgm:linClrLst>
     <dgm:effectClrLst/>
     <dgm:txLinClrLst/>
@@ -10941,116 +11019,130 @@
   </dgm:styleLbl>
   <dgm:styleLbl name="asst0">
     <dgm:fillClrLst meth="repeat">
-      <a:schemeClr val="accent1"/>
+      <a:schemeClr val="lt1"/>
     </dgm:fillClrLst>
     <dgm:linClrLst meth="repeat">
+      <a:schemeClr val="dk1">
+        <a:shade val="80000"/>
+      </a:schemeClr>
+    </dgm:linClrLst>
+    <dgm:effectClrLst/>
+    <dgm:txLinClrLst/>
+    <dgm:txFillClrLst meth="repeat">
+      <a:schemeClr val="dk1"/>
+    </dgm:txFillClrLst>
+    <dgm:txEffectClrLst/>
+  </dgm:styleLbl>
+  <dgm:styleLbl name="asst1">
+    <dgm:fillClrLst meth="repeat">
       <a:schemeClr val="lt1"/>
+    </dgm:fillClrLst>
+    <dgm:linClrLst meth="repeat">
+      <a:schemeClr val="dk1">
+        <a:shade val="80000"/>
+      </a:schemeClr>
+    </dgm:linClrLst>
+    <dgm:effectClrLst/>
+    <dgm:txLinClrLst/>
+    <dgm:txFillClrLst meth="repeat">
+      <a:schemeClr val="dk1"/>
+    </dgm:txFillClrLst>
+    <dgm:txEffectClrLst/>
+  </dgm:styleLbl>
+  <dgm:styleLbl name="asst2">
+    <dgm:fillClrLst meth="repeat">
+      <a:schemeClr val="lt1"/>
+    </dgm:fillClrLst>
+    <dgm:linClrLst meth="repeat">
+      <a:schemeClr val="dk1">
+        <a:shade val="80000"/>
+      </a:schemeClr>
+    </dgm:linClrLst>
+    <dgm:effectClrLst/>
+    <dgm:txLinClrLst/>
+    <dgm:txFillClrLst meth="repeat">
+      <a:schemeClr val="dk1"/>
+    </dgm:txFillClrLst>
+    <dgm:txEffectClrLst/>
+  </dgm:styleLbl>
+  <dgm:styleLbl name="asst3">
+    <dgm:fillClrLst meth="repeat">
+      <a:schemeClr val="lt1"/>
+    </dgm:fillClrLst>
+    <dgm:linClrLst meth="repeat">
+      <a:schemeClr val="dk1">
+        <a:shade val="80000"/>
+      </a:schemeClr>
+    </dgm:linClrLst>
+    <dgm:effectClrLst/>
+    <dgm:txLinClrLst/>
+    <dgm:txFillClrLst meth="repeat">
+      <a:schemeClr val="dk1"/>
+    </dgm:txFillClrLst>
+    <dgm:txEffectClrLst/>
+  </dgm:styleLbl>
+  <dgm:styleLbl name="asst4">
+    <dgm:fillClrLst meth="repeat">
+      <a:schemeClr val="lt1"/>
+    </dgm:fillClrLst>
+    <dgm:linClrLst meth="repeat">
+      <a:schemeClr val="dk1">
+        <a:shade val="80000"/>
+      </a:schemeClr>
+    </dgm:linClrLst>
+    <dgm:effectClrLst/>
+    <dgm:txLinClrLst/>
+    <dgm:txFillClrLst meth="repeat">
+      <a:schemeClr val="dk1"/>
+    </dgm:txFillClrLst>
+    <dgm:txEffectClrLst/>
+  </dgm:styleLbl>
+  <dgm:styleLbl name="parChTrans2D1">
+    <dgm:fillClrLst meth="repeat">
+      <a:schemeClr val="dk1">
+        <a:tint val="60000"/>
+      </a:schemeClr>
+    </dgm:fillClrLst>
+    <dgm:linClrLst meth="repeat">
+      <a:schemeClr val="dk1">
+        <a:tint val="60000"/>
+      </a:schemeClr>
     </dgm:linClrLst>
     <dgm:effectClrLst/>
     <dgm:txLinClrLst/>
     <dgm:txFillClrLst/>
     <dgm:txEffectClrLst/>
   </dgm:styleLbl>
-  <dgm:styleLbl name="asst1">
+  <dgm:styleLbl name="parChTrans2D2">
     <dgm:fillClrLst meth="repeat">
-      <a:schemeClr val="accent1"/>
+      <a:schemeClr val="dk1"/>
     </dgm:fillClrLst>
     <dgm:linClrLst meth="repeat">
-      <a:schemeClr val="lt1"/>
+      <a:schemeClr val="dk1"/>
     </dgm:linClrLst>
     <dgm:effectClrLst/>
     <dgm:txLinClrLst/>
     <dgm:txFillClrLst/>
     <dgm:txEffectClrLst/>
   </dgm:styleLbl>
-  <dgm:styleLbl name="asst2">
+  <dgm:styleLbl name="parChTrans2D3">
     <dgm:fillClrLst meth="repeat">
-      <a:schemeClr val="accent1"/>
+      <a:schemeClr val="dk1"/>
     </dgm:fillClrLst>
     <dgm:linClrLst meth="repeat">
-      <a:schemeClr val="lt1"/>
+      <a:schemeClr val="dk1"/>
     </dgm:linClrLst>
     <dgm:effectClrLst/>
     <dgm:txLinClrLst/>
     <dgm:txFillClrLst/>
     <dgm:txEffectClrLst/>
   </dgm:styleLbl>
-  <dgm:styleLbl name="asst3">
+  <dgm:styleLbl name="parChTrans2D4">
     <dgm:fillClrLst meth="repeat">
-      <a:schemeClr val="accent1"/>
+      <a:schemeClr val="dk1"/>
     </dgm:fillClrLst>
     <dgm:linClrLst meth="repeat">
-      <a:schemeClr val="lt1"/>
-    </dgm:linClrLst>
-    <dgm:effectClrLst/>
-    <dgm:txLinClrLst/>
-    <dgm:txFillClrLst/>
-    <dgm:txEffectClrLst/>
-  </dgm:styleLbl>
-  <dgm:styleLbl name="asst4">
-    <dgm:fillClrLst meth="repeat">
-      <a:schemeClr val="accent1"/>
-    </dgm:fillClrLst>
-    <dgm:linClrLst meth="repeat">
-      <a:schemeClr val="lt1"/>
-    </dgm:linClrLst>
-    <dgm:effectClrLst/>
-    <dgm:txLinClrLst/>
-    <dgm:txFillClrLst/>
-    <dgm:txEffectClrLst/>
-  </dgm:styleLbl>
-  <dgm:styleLbl name="parChTrans2D1">
-    <dgm:fillClrLst meth="repeat">
-      <a:schemeClr val="accent1">
-        <a:tint val="60000"/>
-      </a:schemeClr>
-    </dgm:fillClrLst>
-    <dgm:linClrLst meth="repeat">
-      <a:schemeClr val="accent1">
-        <a:tint val="60000"/>
-      </a:schemeClr>
-    </dgm:linClrLst>
-    <dgm:effectClrLst/>
-    <dgm:txLinClrLst/>
-    <dgm:txFillClrLst meth="repeat">
-      <a:schemeClr val="lt1"/>
-    </dgm:txFillClrLst>
-    <dgm:txEffectClrLst/>
-  </dgm:styleLbl>
-  <dgm:styleLbl name="parChTrans2D2">
-    <dgm:fillClrLst meth="repeat">
-      <a:schemeClr val="accent1"/>
-    </dgm:fillClrLst>
-    <dgm:linClrLst meth="repeat">
-      <a:schemeClr val="accent1"/>
-    </dgm:linClrLst>
-    <dgm:effectClrLst/>
-    <dgm:txLinClrLst/>
-    <dgm:txFillClrLst meth="repeat">
-      <a:schemeClr val="lt1"/>
-    </dgm:txFillClrLst>
-    <dgm:txEffectClrLst/>
-  </dgm:styleLbl>
-  <dgm:styleLbl name="parChTrans2D3">
-    <dgm:fillClrLst meth="repeat">
-      <a:schemeClr val="accent1"/>
-    </dgm:fillClrLst>
-    <dgm:linClrLst meth="repeat">
-      <a:schemeClr val="accent1"/>
-    </dgm:linClrLst>
-    <dgm:effectClrLst/>
-    <dgm:txLinClrLst/>
-    <dgm:txFillClrLst meth="repeat">
-      <a:schemeClr val="lt1"/>
-    </dgm:txFillClrLst>
-    <dgm:txEffectClrLst/>
-  </dgm:styleLbl>
-  <dgm:styleLbl name="parChTrans2D4">
-    <dgm:fillClrLst meth="repeat">
-      <a:schemeClr val="accent1"/>
-    </dgm:fillClrLst>
-    <dgm:linClrLst meth="repeat">
-      <a:schemeClr val="accent1"/>
+      <a:schemeClr val="dk1"/>
     </dgm:linClrLst>
     <dgm:effectClrLst/>
     <dgm:txLinClrLst/>
@@ -11061,10 +11153,10 @@
   </dgm:styleLbl>
   <dgm:styleLbl name="parChTrans1D1">
     <dgm:fillClrLst meth="repeat">
-      <a:schemeClr val="accent1"/>
+      <a:schemeClr val="dk1"/>
     </dgm:fillClrLst>
     <dgm:linClrLst meth="repeat">
-      <a:schemeClr val="accent1">
+      <a:schemeClr val="dk1">
         <a:shade val="60000"/>
       </a:schemeClr>
     </dgm:linClrLst>
@@ -11077,10 +11169,10 @@
   </dgm:styleLbl>
   <dgm:styleLbl name="parChTrans1D2">
     <dgm:fillClrLst meth="repeat">
-      <a:schemeClr val="accent1"/>
+      <a:schemeClr val="dk1"/>
     </dgm:fillClrLst>
     <dgm:linClrLst meth="repeat">
-      <a:schemeClr val="accent1">
+      <a:schemeClr val="dk1">
         <a:shade val="60000"/>
       </a:schemeClr>
     </dgm:linClrLst>
@@ -11093,10 +11185,10 @@
   </dgm:styleLbl>
   <dgm:styleLbl name="parChTrans1D3">
     <dgm:fillClrLst meth="repeat">
-      <a:schemeClr val="accent1"/>
+      <a:schemeClr val="dk1"/>
     </dgm:fillClrLst>
     <dgm:linClrLst meth="repeat">
-      <a:schemeClr val="accent1">
+      <a:schemeClr val="dk1">
         <a:shade val="80000"/>
       </a:schemeClr>
     </dgm:linClrLst>
@@ -11109,10 +11201,10 @@
   </dgm:styleLbl>
   <dgm:styleLbl name="parChTrans1D4">
     <dgm:fillClrLst meth="repeat">
-      <a:schemeClr val="accent1"/>
+      <a:schemeClr val="dk1"/>
     </dgm:fillClrLst>
     <dgm:linClrLst meth="repeat">
-      <a:schemeClr val="accent1">
+      <a:schemeClr val="dk1">
         <a:shade val="80000"/>
       </a:schemeClr>
     </dgm:linClrLst>
@@ -11125,12 +11217,13 @@
   </dgm:styleLbl>
   <dgm:styleLbl name="fgAcc1">
     <dgm:fillClrLst meth="repeat">
-      <a:schemeClr val="lt1">
+      <a:schemeClr val="dk1">
         <a:alpha val="90000"/>
+        <a:tint val="40000"/>
       </a:schemeClr>
     </dgm:fillClrLst>
     <dgm:linClrLst meth="repeat">
-      <a:schemeClr val="accent1"/>
+      <a:schemeClr val="dk1"/>
     </dgm:linClrLst>
     <dgm:effectClrLst/>
     <dgm:txLinClrLst/>
@@ -11141,12 +11234,13 @@
   </dgm:styleLbl>
   <dgm:styleLbl name="conFgAcc1">
     <dgm:fillClrLst meth="repeat">
-      <a:schemeClr val="lt1">
+      <a:schemeClr val="dk1">
         <a:alpha val="90000"/>
+        <a:tint val="40000"/>
       </a:schemeClr>
     </dgm:fillClrLst>
     <dgm:linClrLst meth="repeat">
-      <a:schemeClr val="accent1"/>
+      <a:schemeClr val="dk1"/>
     </dgm:linClrLst>
     <dgm:effectClrLst/>
     <dgm:txLinClrLst/>
@@ -11157,12 +11251,13 @@
   </dgm:styleLbl>
   <dgm:styleLbl name="alignAcc1">
     <dgm:fillClrLst meth="repeat">
-      <a:schemeClr val="lt1">
+      <a:schemeClr val="dk1">
         <a:alpha val="90000"/>
+        <a:tint val="40000"/>
       </a:schemeClr>
     </dgm:fillClrLst>
     <dgm:linClrLst meth="repeat">
-      <a:schemeClr val="accent1"/>
+      <a:schemeClr val="dk1"/>
     </dgm:linClrLst>
     <dgm:effectClrLst/>
     <dgm:txLinClrLst/>
@@ -11173,12 +11268,13 @@
   </dgm:styleLbl>
   <dgm:styleLbl name="trAlignAcc1">
     <dgm:fillClrLst meth="repeat">
-      <a:schemeClr val="lt1">
+      <a:schemeClr val="dk1">
         <a:alpha val="40000"/>
+        <a:tint val="40000"/>
       </a:schemeClr>
     </dgm:fillClrLst>
     <dgm:linClrLst meth="repeat">
-      <a:schemeClr val="accent1"/>
+      <a:schemeClr val="dk1"/>
     </dgm:linClrLst>
     <dgm:effectClrLst/>
     <dgm:txLinClrLst/>
@@ -11189,12 +11285,13 @@
   </dgm:styleLbl>
   <dgm:styleLbl name="bgAcc1">
     <dgm:fillClrLst meth="repeat">
-      <a:schemeClr val="lt1">
+      <a:schemeClr val="dk1">
         <a:alpha val="90000"/>
+        <a:tint val="40000"/>
       </a:schemeClr>
     </dgm:fillClrLst>
     <dgm:linClrLst meth="repeat">
-      <a:schemeClr val="accent1"/>
+      <a:schemeClr val="dk1"/>
     </dgm:linClrLst>
     <dgm:effectClrLst/>
     <dgm:txLinClrLst/>
@@ -11208,7 +11305,7 @@
       <a:schemeClr val="lt1"/>
     </dgm:fillClrLst>
     <dgm:linClrLst meth="repeat">
-      <a:schemeClr val="accent1"/>
+      <a:schemeClr val="dk1"/>
     </dgm:linClrLst>
     <dgm:effectClrLst/>
     <dgm:txLinClrLst/>
@@ -11222,7 +11319,7 @@
       <a:schemeClr val="lt1"/>
     </dgm:fillClrLst>
     <dgm:linClrLst meth="repeat">
-      <a:schemeClr val="accent1"/>
+      <a:schemeClr val="dk1"/>
     </dgm:linClrLst>
     <dgm:effectClrLst/>
     <dgm:txLinClrLst/>
@@ -11236,7 +11333,7 @@
       <a:schemeClr val="lt1"/>
     </dgm:fillClrLst>
     <dgm:linClrLst meth="repeat">
-      <a:schemeClr val="accent1"/>
+      <a:schemeClr val="dk1"/>
     </dgm:linClrLst>
     <dgm:effectClrLst/>
     <dgm:txLinClrLst/>
@@ -11247,15 +11344,14 @@
   </dgm:styleLbl>
   <dgm:styleLbl name="fgAccFollowNode1">
     <dgm:fillClrLst meth="repeat">
-      <a:schemeClr val="accent1">
+      <a:schemeClr val="lt1">
         <a:alpha val="90000"/>
         <a:tint val="40000"/>
       </a:schemeClr>
     </dgm:fillClrLst>
     <dgm:linClrLst meth="repeat">
-      <a:schemeClr val="accent1">
+      <a:schemeClr val="dk1">
         <a:alpha val="90000"/>
-        <a:tint val="40000"/>
       </a:schemeClr>
     </dgm:linClrLst>
     <dgm:effectClrLst/>
@@ -11267,15 +11363,14 @@
   </dgm:styleLbl>
   <dgm:styleLbl name="alignAccFollowNode1">
     <dgm:fillClrLst meth="repeat">
-      <a:schemeClr val="accent1">
+      <a:schemeClr val="lt1">
         <a:alpha val="90000"/>
         <a:tint val="40000"/>
       </a:schemeClr>
     </dgm:fillClrLst>
     <dgm:linClrLst meth="repeat">
-      <a:schemeClr val="accent1">
+      <a:schemeClr val="dk1">
         <a:alpha val="90000"/>
-        <a:tint val="40000"/>
       </a:schemeClr>
     </dgm:linClrLst>
     <dgm:effectClrLst/>
@@ -11287,15 +11382,14 @@
   </dgm:styleLbl>
   <dgm:styleLbl name="bgAccFollowNode1">
     <dgm:fillClrLst meth="repeat">
-      <a:schemeClr val="accent1">
+      <a:schemeClr val="lt1">
         <a:alpha val="90000"/>
         <a:tint val="40000"/>
       </a:schemeClr>
     </dgm:fillClrLst>
     <dgm:linClrLst meth="repeat">
-      <a:schemeClr val="accent1">
+      <a:schemeClr val="dk1">
         <a:alpha val="90000"/>
-        <a:tint val="40000"/>
       </a:schemeClr>
     </dgm:linClrLst>
     <dgm:effectClrLst/>
@@ -11307,12 +11401,13 @@
   </dgm:styleLbl>
   <dgm:styleLbl name="fgAcc0">
     <dgm:fillClrLst meth="repeat">
-      <a:schemeClr val="lt1">
+      <a:schemeClr val="dk1">
         <a:alpha val="90000"/>
+        <a:tint val="40000"/>
       </a:schemeClr>
     </dgm:fillClrLst>
     <dgm:linClrLst meth="repeat">
-      <a:schemeClr val="accent1"/>
+      <a:schemeClr val="dk1"/>
     </dgm:linClrLst>
     <dgm:effectClrLst/>
     <dgm:txLinClrLst/>
@@ -11323,12 +11418,13 @@
   </dgm:styleLbl>
   <dgm:styleLbl name="fgAcc2">
     <dgm:fillClrLst meth="repeat">
-      <a:schemeClr val="lt1">
+      <a:schemeClr val="dk1">
         <a:alpha val="90000"/>
+        <a:tint val="40000"/>
       </a:schemeClr>
     </dgm:fillClrLst>
     <dgm:linClrLst meth="repeat">
-      <a:schemeClr val="accent1"/>
+      <a:schemeClr val="dk1"/>
     </dgm:linClrLst>
     <dgm:effectClrLst/>
     <dgm:txLinClrLst/>
@@ -11339,12 +11435,13 @@
   </dgm:styleLbl>
   <dgm:styleLbl name="fgAcc3">
     <dgm:fillClrLst meth="repeat">
-      <a:schemeClr val="lt1">
+      <a:schemeClr val="dk1">
         <a:alpha val="90000"/>
+        <a:tint val="40000"/>
       </a:schemeClr>
     </dgm:fillClrLst>
     <dgm:linClrLst meth="repeat">
-      <a:schemeClr val="accent1"/>
+      <a:schemeClr val="dk1"/>
     </dgm:linClrLst>
     <dgm:effectClrLst/>
     <dgm:txLinClrLst/>
@@ -11355,12 +11452,13 @@
   </dgm:styleLbl>
   <dgm:styleLbl name="fgAcc4">
     <dgm:fillClrLst meth="repeat">
-      <a:schemeClr val="lt1">
+      <a:schemeClr val="dk1">
         <a:alpha val="90000"/>
+        <a:tint val="40000"/>
       </a:schemeClr>
     </dgm:fillClrLst>
     <dgm:linClrLst meth="repeat">
-      <a:schemeClr val="accent1"/>
+      <a:schemeClr val="dk1"/>
     </dgm:linClrLst>
     <dgm:effectClrLst/>
     <dgm:txLinClrLst/>
@@ -11371,12 +11469,12 @@
   </dgm:styleLbl>
   <dgm:styleLbl name="bgShp">
     <dgm:fillClrLst meth="repeat">
-      <a:schemeClr val="accent1">
+      <a:schemeClr val="dk1">
         <a:tint val="40000"/>
       </a:schemeClr>
     </dgm:fillClrLst>
     <dgm:linClrLst meth="repeat">
-      <a:schemeClr val="accent1"/>
+      <a:schemeClr val="dk1"/>
     </dgm:linClrLst>
     <dgm:effectClrLst/>
     <dgm:txLinClrLst/>
@@ -11387,12 +11485,12 @@
   </dgm:styleLbl>
   <dgm:styleLbl name="dkBgShp">
     <dgm:fillClrLst meth="repeat">
-      <a:schemeClr val="accent1">
+      <a:schemeClr val="dk1">
         <a:shade val="80000"/>
       </a:schemeClr>
     </dgm:fillClrLst>
     <dgm:linClrLst meth="repeat">
-      <a:schemeClr val="accent1"/>
+      <a:schemeClr val="dk1"/>
     </dgm:linClrLst>
     <dgm:effectClrLst/>
     <dgm:txLinClrLst/>
@@ -11403,13 +11501,13 @@
   </dgm:styleLbl>
   <dgm:styleLbl name="trBgShp">
     <dgm:fillClrLst meth="repeat">
-      <a:schemeClr val="accent1">
+      <a:schemeClr val="dk1">
         <a:tint val="50000"/>
         <a:alpha val="40000"/>
       </a:schemeClr>
     </dgm:fillClrLst>
     <dgm:linClrLst meth="repeat">
-      <a:schemeClr val="accent1"/>
+      <a:schemeClr val="dk1"/>
     </dgm:linClrLst>
     <dgm:effectClrLst/>
     <dgm:txLinClrLst/>
@@ -11420,7 +11518,7 @@
   </dgm:styleLbl>
   <dgm:styleLbl name="fgShp">
     <dgm:fillClrLst meth="repeat">
-      <a:schemeClr val="accent1">
+      <a:schemeClr val="dk1">
         <a:tint val="60000"/>
       </a:schemeClr>
     </dgm:fillClrLst>
@@ -11459,7 +11557,7 @@
 <dgm:dataModel xmlns:dgm="http://schemas.openxmlformats.org/drawingml/2006/diagram" xmlns:a="http://schemas.openxmlformats.org/drawingml/2006/main">
   <dgm:ptLst>
     <dgm:pt modelId="{CD25D46C-79D3-431F-B442-D990CF0AAE89}" type="doc">
-      <dgm:prSet loTypeId="urn:diagrams.loki3.com/VaryingWidthList" loCatId="list" qsTypeId="urn:microsoft.com/office/officeart/2005/8/quickstyle/simple1" qsCatId="simple" csTypeId="urn:microsoft.com/office/officeart/2005/8/colors/accent1_2" csCatId="accent1" phldr="1"/>
+      <dgm:prSet loTypeId="urn:diagrams.loki3.com/VaryingWidthList" loCatId="list" qsTypeId="urn:microsoft.com/office/officeart/2005/8/quickstyle/simple1" qsCatId="simple" csTypeId="urn:microsoft.com/office/officeart/2005/8/colors/accent0_1" csCatId="mainScheme" phldr="1"/>
       <dgm:spPr/>
     </dgm:pt>
     <dgm:pt modelId="{199B49FF-9EC1-46BF-8CA4-72DEEBDC9F9D}">
@@ -12073,7 +12171,7 @@
           <a:avLst/>
         </a:prstGeom>
         <a:solidFill>
-          <a:schemeClr val="accent1">
+          <a:schemeClr val="lt1">
             <a:hueOff val="0"/>
             <a:satOff val="0"/>
             <a:lumOff val="0"/>
@@ -12082,7 +12180,8 @@
         </a:solidFill>
         <a:ln w="12700" cap="flat" cmpd="sng" algn="ctr">
           <a:solidFill>
-            <a:schemeClr val="lt1">
+            <a:schemeClr val="dk1">
+              <a:shade val="80000"/>
               <a:hueOff val="0"/>
               <a:satOff val="0"/>
               <a:lumOff val="0"/>
@@ -12151,7 +12250,7 @@
           <a:avLst/>
         </a:prstGeom>
         <a:solidFill>
-          <a:schemeClr val="accent1">
+          <a:schemeClr val="lt1">
             <a:hueOff val="0"/>
             <a:satOff val="0"/>
             <a:lumOff val="0"/>
@@ -12160,7 +12259,8 @@
         </a:solidFill>
         <a:ln w="12700" cap="flat" cmpd="sng" algn="ctr">
           <a:solidFill>
-            <a:schemeClr val="lt1">
+            <a:schemeClr val="dk1">
+              <a:shade val="80000"/>
               <a:hueOff val="0"/>
               <a:satOff val="0"/>
               <a:lumOff val="0"/>
@@ -12229,7 +12329,7 @@
           <a:avLst/>
         </a:prstGeom>
         <a:solidFill>
-          <a:schemeClr val="accent1">
+          <a:schemeClr val="lt1">
             <a:hueOff val="0"/>
             <a:satOff val="0"/>
             <a:lumOff val="0"/>
@@ -12238,7 +12338,8 @@
         </a:solidFill>
         <a:ln w="12700" cap="flat" cmpd="sng" algn="ctr">
           <a:solidFill>
-            <a:schemeClr val="lt1">
+            <a:schemeClr val="dk1">
+              <a:shade val="80000"/>
               <a:hueOff val="0"/>
               <a:satOff val="0"/>
               <a:lumOff val="0"/>
@@ -12307,7 +12408,7 @@
           <a:avLst/>
         </a:prstGeom>
         <a:solidFill>
-          <a:schemeClr val="accent1">
+          <a:schemeClr val="lt1">
             <a:hueOff val="0"/>
             <a:satOff val="0"/>
             <a:lumOff val="0"/>
@@ -12316,7 +12417,8 @@
         </a:solidFill>
         <a:ln w="12700" cap="flat" cmpd="sng" algn="ctr">
           <a:solidFill>
-            <a:schemeClr val="lt1">
+            <a:schemeClr val="dk1">
+              <a:shade val="80000"/>
               <a:hueOff val="0"/>
               <a:satOff val="0"/>
               <a:lumOff val="0"/>
@@ -12385,7 +12487,7 @@
           <a:avLst/>
         </a:prstGeom>
         <a:solidFill>
-          <a:schemeClr val="accent1">
+          <a:schemeClr val="lt1">
             <a:hueOff val="0"/>
             <a:satOff val="0"/>
             <a:lumOff val="0"/>
@@ -12394,7 +12496,8 @@
         </a:solidFill>
         <a:ln w="12700" cap="flat" cmpd="sng" algn="ctr">
           <a:solidFill>
-            <a:schemeClr val="lt1">
+            <a:schemeClr val="dk1">
+              <a:shade val="80000"/>
               <a:hueOff val="0"/>
               <a:satOff val="0"/>
               <a:lumOff val="0"/>
@@ -12463,7 +12566,7 @@
           <a:avLst/>
         </a:prstGeom>
         <a:solidFill>
-          <a:schemeClr val="accent1">
+          <a:schemeClr val="lt1">
             <a:hueOff val="0"/>
             <a:satOff val="0"/>
             <a:lumOff val="0"/>
@@ -12472,7 +12575,8 @@
         </a:solidFill>
         <a:ln w="12700" cap="flat" cmpd="sng" algn="ctr">
           <a:solidFill>
-            <a:schemeClr val="lt1">
+            <a:schemeClr val="dk1">
+              <a:shade val="80000"/>
               <a:hueOff val="0"/>
               <a:satOff val="0"/>
               <a:lumOff val="0"/>
@@ -12541,7 +12645,7 @@
           <a:avLst/>
         </a:prstGeom>
         <a:solidFill>
-          <a:schemeClr val="accent1">
+          <a:schemeClr val="lt1">
             <a:hueOff val="0"/>
             <a:satOff val="0"/>
             <a:lumOff val="0"/>
@@ -12550,7 +12654,8 @@
         </a:solidFill>
         <a:ln w="12700" cap="flat" cmpd="sng" algn="ctr">
           <a:solidFill>
-            <a:schemeClr val="lt1">
+            <a:schemeClr val="dk1">
+              <a:shade val="80000"/>
               <a:hueOff val="0"/>
               <a:satOff val="0"/>
               <a:lumOff val="0"/>
@@ -12619,7 +12724,7 @@
           <a:avLst/>
         </a:prstGeom>
         <a:solidFill>
-          <a:schemeClr val="accent1">
+          <a:schemeClr val="lt1">
             <a:hueOff val="0"/>
             <a:satOff val="0"/>
             <a:lumOff val="0"/>
@@ -12628,7 +12733,8 @@
         </a:solidFill>
         <a:ln w="12700" cap="flat" cmpd="sng" algn="ctr">
           <a:solidFill>
-            <a:schemeClr val="lt1">
+            <a:schemeClr val="dk1">
+              <a:shade val="80000"/>
               <a:hueOff val="0"/>
               <a:satOff val="0"/>
               <a:lumOff val="0"/>
@@ -12697,7 +12803,7 @@
           <a:avLst/>
         </a:prstGeom>
         <a:solidFill>
-          <a:schemeClr val="accent1">
+          <a:schemeClr val="lt1">
             <a:hueOff val="0"/>
             <a:satOff val="0"/>
             <a:lumOff val="0"/>
@@ -12706,7 +12812,8 @@
         </a:solidFill>
         <a:ln w="12700" cap="flat" cmpd="sng" algn="ctr">
           <a:solidFill>
-            <a:schemeClr val="lt1">
+            <a:schemeClr val="dk1">
+              <a:shade val="80000"/>
               <a:hueOff val="0"/>
               <a:satOff val="0"/>
               <a:lumOff val="0"/>
@@ -12775,7 +12882,7 @@
           <a:avLst/>
         </a:prstGeom>
         <a:solidFill>
-          <a:schemeClr val="accent1">
+          <a:schemeClr val="lt1">
             <a:hueOff val="0"/>
             <a:satOff val="0"/>
             <a:lumOff val="0"/>
@@ -12784,7 +12891,8 @@
         </a:solidFill>
         <a:ln w="12700" cap="flat" cmpd="sng" algn="ctr">
           <a:solidFill>
-            <a:schemeClr val="lt1">
+            <a:schemeClr val="dk1">
+              <a:shade val="80000"/>
               <a:hueOff val="0"/>
               <a:satOff val="0"/>
               <a:lumOff val="0"/>
@@ -12853,7 +12961,7 @@
           <a:avLst/>
         </a:prstGeom>
         <a:solidFill>
-          <a:schemeClr val="accent1">
+          <a:schemeClr val="lt1">
             <a:hueOff val="0"/>
             <a:satOff val="0"/>
             <a:lumOff val="0"/>
@@ -12862,7 +12970,8 @@
         </a:solidFill>
         <a:ln w="12700" cap="flat" cmpd="sng" algn="ctr">
           <a:solidFill>
-            <a:schemeClr val="lt1">
+            <a:schemeClr val="dk1">
+              <a:shade val="80000"/>
               <a:hueOff val="0"/>
               <a:satOff val="0"/>
               <a:lumOff val="0"/>

</xml_diff>